<commit_message>
Adicionados requisitos sugeridos nas apresentações
</commit_message>
<xml_diff>
--- a/Documentos/Requisitos Organização de Eventos.docx
+++ b/Documentos/Requisitos Organização de Eventos.docx
@@ -12,7 +12,13 @@
         <w:rPr>
           <w:bCs/>
         </w:rPr>
-        <w:t>Requisitos do projeto Organização de Eventos v1.0.3</w:t>
+        <w:t>Requisitos do projeto Organização de Eventos v1.0.</w:t>
+      </w:r>
+      <w:r>
+        <w:rPr>
+          <w:bCs/>
+        </w:rPr>
+        <w:t>4</w:t>
       </w:r>
     </w:p>
     <w:p>
@@ -233,7 +239,7 @@
     </w:p>
     <w:p>
       <w:pPr>
-        <w:pStyle w:val="ListParagraph"/>
+        <w:pStyle w:val="PargrafodaLista"/>
         <w:numPr>
           <w:ilvl w:val="0"/>
           <w:numId w:val="2"/>
@@ -279,7 +285,7 @@
     </w:p>
     <w:p>
       <w:pPr>
-        <w:pStyle w:val="ListParagraph"/>
+        <w:pStyle w:val="PargrafodaLista"/>
         <w:numPr>
           <w:ilvl w:val="0"/>
           <w:numId w:val="2"/>
@@ -547,7 +553,7 @@
     </w:p>
     <w:p>
       <w:pPr>
-        <w:pStyle w:val="ListParagraph"/>
+        <w:pStyle w:val="PargrafodaLista"/>
         <w:numPr>
           <w:ilvl w:val="0"/>
           <w:numId w:val="2"/>
@@ -593,11 +599,7 @@
     </w:p>
     <w:p>
       <w:pPr>
-        <w:pStyle w:val="ListParagraph"/>
-        <w:numPr>
-          <w:ilvl w:val="0"/>
-          <w:numId w:val="2"/>
-        </w:numPr>
+        <w:pStyle w:val="PargrafodaLista"/>
         <w:rPr>
           <w:rFonts w:ascii="Calibri" w:eastAsia="Times New Roman" w:hAnsi="Calibri" w:cs="Calibri"/>
           <w:color w:val="000000"/>
@@ -884,6 +886,14 @@
         </w:rPr>
         <w:t>.</w:t>
       </w:r>
+      <w:r>
+        <w:rPr>
+          <w:rFonts w:ascii="Calibri" w:eastAsia="Times New Roman" w:hAnsi="Calibri" w:cs="Calibri"/>
+          <w:color w:val="000000"/>
+          <w:lang w:eastAsia="pt-BR"/>
+        </w:rPr>
+        <w:t xml:space="preserve"> </w:t>
+      </w:r>
     </w:p>
     <w:p>
       <w:pPr>
@@ -917,6 +927,77 @@
           <w:b/>
           <w:bCs/>
         </w:rPr>
+        <w:t>Recuperação da s</w:t>
+      </w:r>
+      <w:r>
+        <w:rPr>
+          <w:b/>
+          <w:bCs/>
+        </w:rPr>
+        <w:t>enha da conta de usuário</w:t>
+      </w:r>
+      <w:r>
+        <w:rPr>
+          <w:bCs/>
+        </w:rPr>
+        <w:t xml:space="preserve"> – </w:t>
+      </w:r>
+      <w:r>
+        <w:rPr>
+          <w:bCs/>
+        </w:rPr>
+        <w:t>Todos</w:t>
+      </w:r>
+    </w:p>
+    <w:p>
+      <w:pPr>
+        <w:rPr>
+          <w:rFonts w:ascii="Calibri" w:eastAsia="Times New Roman" w:hAnsi="Calibri" w:cs="Calibri"/>
+          <w:color w:val="000000"/>
+          <w:lang w:eastAsia="pt-BR"/>
+        </w:rPr>
+      </w:pPr>
+      <w:r>
+        <w:rPr>
+          <w:rFonts w:ascii="Calibri" w:eastAsia="Times New Roman" w:hAnsi="Calibri" w:cs="Calibri"/>
+          <w:color w:val="000000"/>
+          <w:lang w:eastAsia="pt-BR"/>
+        </w:rPr>
+        <w:t>O sistema deve permitir que o usuário recupere sua senha em caso de perda.</w:t>
+      </w:r>
+    </w:p>
+    <w:p>
+      <w:pPr>
+        <w:rPr>
+          <w:bCs/>
+        </w:rPr>
+      </w:pPr>
+      <w:r>
+        <w:rPr>
+          <w:b/>
+          <w:bCs/>
+        </w:rPr>
+        <w:t>RF00</w:t>
+      </w:r>
+      <w:r>
+        <w:rPr>
+          <w:b/>
+          <w:bCs/>
+        </w:rPr>
+        <w:t>9</w:t>
+      </w:r>
+      <w:r>
+        <w:rPr>
+          <w:b/>
+          <w:bCs/>
+        </w:rPr>
+        <w:t xml:space="preserve">: </w:t>
+      </w:r>
+      <w:r>
+        <w:rPr>
+          <w:b/>
+          <w:bCs/>
+        </w:rPr>
         <w:t>Email da conta de usuário</w:t>
       </w:r>
       <w:r>
@@ -993,892 +1074,6 @@
           <w:lang w:eastAsia="pt-BR"/>
         </w:rPr>
         <w:t xml:space="preserve"> o sistema deve informar o usuário e impedir que o cadastro prossiga até que a correção seja feita.</w:t>
-      </w:r>
-    </w:p>
-    <w:p>
-      <w:pPr>
-        <w:rPr>
-          <w:b/>
-          <w:bCs/>
-        </w:rPr>
-      </w:pPr>
-      <w:r>
-        <w:rPr>
-          <w:b/>
-          <w:bCs/>
-        </w:rPr>
-        <w:br w:type="page"/>
-      </w:r>
-    </w:p>
-    <w:p>
-      <w:pPr>
-        <w:rPr>
-          <w:bCs/>
-        </w:rPr>
-      </w:pPr>
-      <w:r>
-        <w:rPr>
-          <w:b/>
-          <w:bCs/>
-        </w:rPr>
-        <w:lastRenderedPageBreak/>
-        <w:t>RF00</w:t>
-      </w:r>
-      <w:r>
-        <w:rPr>
-          <w:b/>
-          <w:bCs/>
-        </w:rPr>
-        <w:t>9</w:t>
-      </w:r>
-      <w:r>
-        <w:rPr>
-          <w:b/>
-          <w:bCs/>
-        </w:rPr>
-        <w:t xml:space="preserve">: </w:t>
-      </w:r>
-      <w:r>
-        <w:rPr>
-          <w:b/>
-          <w:bCs/>
-        </w:rPr>
-        <w:t>CPF da conta de usuário</w:t>
-      </w:r>
-      <w:r>
-        <w:rPr>
-          <w:bCs/>
-        </w:rPr>
-        <w:t xml:space="preserve"> – </w:t>
-      </w:r>
-      <w:r>
-        <w:rPr>
-          <w:bCs/>
-        </w:rPr>
-        <w:t>Matheus</w:t>
-      </w:r>
-    </w:p>
-    <w:p>
-      <w:pPr>
-        <w:rPr>
-          <w:bCs/>
-        </w:rPr>
-      </w:pPr>
-      <w:r>
-        <w:rPr>
-          <w:rFonts w:ascii="Calibri" w:eastAsia="Times New Roman" w:hAnsi="Calibri" w:cs="Calibri"/>
-          <w:color w:val="000000"/>
-          <w:lang w:eastAsia="pt-BR"/>
-        </w:rPr>
-        <w:t xml:space="preserve">Na execução do cadastro o sistema deve fazer a validação do CPF, e caso </w:t>
-      </w:r>
-      <w:r>
-        <w:rPr>
-          <w:rFonts w:ascii="Calibri" w:eastAsia="Times New Roman" w:hAnsi="Calibri" w:cs="Calibri"/>
-          <w:color w:val="000000"/>
-          <w:lang w:eastAsia="pt-BR"/>
-        </w:rPr>
-        <w:t>não exista</w:t>
-      </w:r>
-      <w:r>
-        <w:rPr>
-          <w:rFonts w:ascii="Calibri" w:eastAsia="Times New Roman" w:hAnsi="Calibri" w:cs="Calibri"/>
-          <w:color w:val="000000"/>
-          <w:lang w:eastAsia="pt-BR"/>
-        </w:rPr>
-        <w:t xml:space="preserve"> o sistema deve informar o usuário e impedir que o cadastro prossiga até que a correção seja feita.</w:t>
-      </w:r>
-    </w:p>
-    <w:p>
-      <w:pPr>
-        <w:rPr>
-          <w:bCs/>
-        </w:rPr>
-      </w:pPr>
-      <w:r>
-        <w:rPr>
-          <w:b/>
-          <w:bCs/>
-        </w:rPr>
-        <w:t>RF0</w:t>
-      </w:r>
-      <w:r>
-        <w:rPr>
-          <w:b/>
-          <w:bCs/>
-        </w:rPr>
-        <w:t>10</w:t>
-      </w:r>
-      <w:r>
-        <w:rPr>
-          <w:b/>
-          <w:bCs/>
-        </w:rPr>
-        <w:t xml:space="preserve">: </w:t>
-      </w:r>
-      <w:r>
-        <w:rPr>
-          <w:b/>
-          <w:bCs/>
-        </w:rPr>
-        <w:t>Celular da conta de usuário</w:t>
-      </w:r>
-      <w:r>
-        <w:rPr>
-          <w:bCs/>
-        </w:rPr>
-        <w:t xml:space="preserve"> – </w:t>
-      </w:r>
-      <w:r>
-        <w:rPr>
-          <w:bCs/>
-        </w:rPr>
-        <w:t>Matheus</w:t>
-      </w:r>
-    </w:p>
-    <w:p>
-      <w:pPr>
-        <w:rPr>
-          <w:rFonts w:ascii="Calibri" w:eastAsia="Times New Roman" w:hAnsi="Calibri" w:cs="Calibri"/>
-          <w:color w:val="000000"/>
-          <w:lang w:eastAsia="pt-BR"/>
-        </w:rPr>
-      </w:pPr>
-      <w:r>
-        <w:rPr>
-          <w:rFonts w:ascii="Calibri" w:eastAsia="Times New Roman" w:hAnsi="Calibri" w:cs="Calibri"/>
-          <w:color w:val="000000"/>
-          <w:lang w:eastAsia="pt-BR"/>
-        </w:rPr>
-        <w:t xml:space="preserve">Na execução do cadastro o sistema deve fazer a validação do celular, e caso </w:t>
-      </w:r>
-      <w:r>
-        <w:rPr>
-          <w:rFonts w:ascii="Calibri" w:eastAsia="Times New Roman" w:hAnsi="Calibri" w:cs="Calibri"/>
-          <w:color w:val="000000"/>
-          <w:lang w:eastAsia="pt-BR"/>
-        </w:rPr>
-        <w:t>não exista</w:t>
-      </w:r>
-      <w:r>
-        <w:rPr>
-          <w:rFonts w:ascii="Calibri" w:eastAsia="Times New Roman" w:hAnsi="Calibri" w:cs="Calibri"/>
-          <w:color w:val="000000"/>
-          <w:lang w:eastAsia="pt-BR"/>
-        </w:rPr>
-        <w:t xml:space="preserve"> o sistema deve informar o usuário e impedir que o cadastro prossiga até que a correção seja feita.</w:t>
-      </w:r>
-    </w:p>
-    <w:p>
-      <w:pPr>
-        <w:rPr>
-          <w:bCs/>
-        </w:rPr>
-      </w:pPr>
-      <w:r>
-        <w:rPr>
-          <w:b/>
-          <w:bCs/>
-        </w:rPr>
-        <w:t xml:space="preserve">RF011: </w:t>
-      </w:r>
-      <w:r>
-        <w:rPr>
-          <w:b/>
-          <w:bCs/>
-        </w:rPr>
-        <w:t>Máscaras dos dados da conta</w:t>
-      </w:r>
-      <w:r>
-        <w:rPr>
-          <w:b/>
-          <w:bCs/>
-        </w:rPr>
-        <w:t xml:space="preserve"> de </w:t>
-      </w:r>
-      <w:r>
-        <w:rPr>
-          <w:b/>
-          <w:bCs/>
-        </w:rPr>
-        <w:t>usuário</w:t>
-      </w:r>
-      <w:r>
-        <w:rPr>
-          <w:bCs/>
-        </w:rPr>
-        <w:t xml:space="preserve"> – </w:t>
-      </w:r>
-      <w:r>
-        <w:rPr>
-          <w:bCs/>
-        </w:rPr>
-        <w:t xml:space="preserve">Matheus, </w:t>
-      </w:r>
-      <w:r>
-        <w:rPr>
-          <w:bCs/>
-        </w:rPr>
-        <w:t>Ademir</w:t>
-      </w:r>
-    </w:p>
-    <w:p>
-      <w:pPr>
-        <w:rPr>
-          <w:rFonts w:ascii="Calibri" w:eastAsia="Times New Roman" w:hAnsi="Calibri" w:cs="Calibri"/>
-          <w:color w:val="000000"/>
-          <w:lang w:eastAsia="pt-BR"/>
-        </w:rPr>
-      </w:pPr>
-      <w:r>
-        <w:rPr>
-          <w:rFonts w:ascii="Calibri" w:eastAsia="Times New Roman" w:hAnsi="Calibri" w:cs="Calibri"/>
-          <w:color w:val="000000"/>
-          <w:lang w:eastAsia="pt-BR"/>
-        </w:rPr>
-        <w:t>Na execução do cadastro o sistema deve utilizar máscaras apropriadas para os dados nome, sobrenome, CPF e número de celular.</w:t>
-      </w:r>
-    </w:p>
-    <w:p>
-      <w:pPr>
-        <w:rPr>
-          <w:bCs/>
-        </w:rPr>
-      </w:pPr>
-      <w:r>
-        <w:rPr>
-          <w:b/>
-          <w:bCs/>
-        </w:rPr>
-        <w:t>RF012: Máscara de senha da conta de usuário</w:t>
-      </w:r>
-      <w:r>
-        <w:rPr>
-          <w:bCs/>
-        </w:rPr>
-        <w:t xml:space="preserve"> – Matheus</w:t>
-      </w:r>
-    </w:p>
-    <w:p>
-      <w:pPr>
-        <w:rPr>
-          <w:bCs/>
-        </w:rPr>
-      </w:pPr>
-      <w:r>
-        <w:rPr>
-          <w:rFonts w:ascii="Calibri" w:eastAsia="Times New Roman" w:hAnsi="Calibri" w:cs="Calibri"/>
-          <w:color w:val="000000"/>
-          <w:lang w:eastAsia="pt-BR"/>
-        </w:rPr>
-        <w:t>Na execução do cadastro/login o sistema deve mascarar os campos de senha de forma que os dados digitados não fiquem visíveis.</w:t>
-      </w:r>
-    </w:p>
-    <w:p>
-      <w:pPr>
-        <w:rPr>
-          <w:bCs/>
-        </w:rPr>
-      </w:pPr>
-      <w:r>
-        <w:rPr>
-          <w:b/>
-          <w:bCs/>
-        </w:rPr>
-        <w:t>RF0</w:t>
-      </w:r>
-      <w:r>
-        <w:rPr>
-          <w:b/>
-          <w:bCs/>
-        </w:rPr>
-        <w:t>1</w:t>
-      </w:r>
-      <w:r>
-        <w:rPr>
-          <w:b/>
-          <w:bCs/>
-        </w:rPr>
-        <w:t>3</w:t>
-      </w:r>
-      <w:r>
-        <w:rPr>
-          <w:b/>
-          <w:bCs/>
-        </w:rPr>
-        <w:t xml:space="preserve">: </w:t>
-      </w:r>
-      <w:r>
-        <w:rPr>
-          <w:b/>
-          <w:bCs/>
-        </w:rPr>
-        <w:t>Controle de contas</w:t>
-      </w:r>
-      <w:r>
-        <w:rPr>
-          <w:bCs/>
-        </w:rPr>
-        <w:t xml:space="preserve"> – </w:t>
-      </w:r>
-      <w:r>
-        <w:rPr>
-          <w:bCs/>
-        </w:rPr>
-        <w:t>Matheus</w:t>
-      </w:r>
-    </w:p>
-    <w:p>
-      <w:pPr>
-        <w:rPr>
-          <w:bCs/>
-        </w:rPr>
-      </w:pPr>
-      <w:r>
-        <w:rPr>
-          <w:rFonts w:ascii="Calibri" w:eastAsia="Times New Roman" w:hAnsi="Calibri" w:cs="Calibri"/>
-          <w:color w:val="000000"/>
-          <w:lang w:eastAsia="pt-BR"/>
-        </w:rPr>
-        <w:t>Na execução do cadastro o sistema deve verificar se não há conflito dos dados de email, CPF e celular com dados já existentes no sistema, e caso contenha conflito o sistema deve informar o usuário e impedir que o cadastro prossiga até que a correção seja feita.</w:t>
-      </w:r>
-      <w:r>
-        <w:rPr>
-          <w:bCs/>
-        </w:rPr>
-        <w:t xml:space="preserve"> </w:t>
-      </w:r>
-    </w:p>
-    <w:p>
-      <w:pPr>
-        <w:rPr>
-          <w:bCs/>
-        </w:rPr>
-      </w:pPr>
-      <w:r>
-        <w:rPr>
-          <w:b/>
-          <w:bCs/>
-        </w:rPr>
-        <w:t>RF0</w:t>
-      </w:r>
-      <w:r>
-        <w:rPr>
-          <w:b/>
-          <w:bCs/>
-        </w:rPr>
-        <w:t>1</w:t>
-      </w:r>
-      <w:r>
-        <w:rPr>
-          <w:b/>
-          <w:bCs/>
-        </w:rPr>
-        <w:t>4</w:t>
-      </w:r>
-      <w:r>
-        <w:rPr>
-          <w:b/>
-          <w:bCs/>
-        </w:rPr>
-        <w:t xml:space="preserve">: </w:t>
-      </w:r>
-      <w:r>
-        <w:rPr>
-          <w:b/>
-          <w:bCs/>
-        </w:rPr>
-        <w:t>Finalização de cadastro/login</w:t>
-      </w:r>
-      <w:r>
-        <w:rPr>
-          <w:bCs/>
-        </w:rPr>
-        <w:t xml:space="preserve"> – </w:t>
-      </w:r>
-      <w:r>
-        <w:rPr>
-          <w:bCs/>
-        </w:rPr>
-        <w:t>Matheus</w:t>
-      </w:r>
-    </w:p>
-    <w:p>
-      <w:pPr>
-        <w:rPr>
-          <w:rFonts w:ascii="Calibri" w:eastAsia="Times New Roman" w:hAnsi="Calibri" w:cs="Calibri"/>
-          <w:color w:val="000000"/>
-          <w:lang w:eastAsia="pt-BR"/>
-        </w:rPr>
-      </w:pPr>
-      <w:r>
-        <w:rPr>
-          <w:rFonts w:ascii="Calibri" w:eastAsia="Times New Roman" w:hAnsi="Calibri" w:cs="Calibri"/>
-          <w:color w:val="000000"/>
-          <w:lang w:eastAsia="pt-BR"/>
-        </w:rPr>
-        <w:t>Na finalização do cadastro/login o sistema deve redirecionar o usuário autenticado para a página inicial.</w:t>
-      </w:r>
-    </w:p>
-    <w:p>
-      <w:pPr>
-        <w:rPr>
-          <w:bCs/>
-        </w:rPr>
-      </w:pPr>
-      <w:r>
-        <w:rPr>
-          <w:b/>
-          <w:bCs/>
-        </w:rPr>
-        <w:t>RF0</w:t>
-      </w:r>
-      <w:r>
-        <w:rPr>
-          <w:b/>
-          <w:bCs/>
-        </w:rPr>
-        <w:t>1</w:t>
-      </w:r>
-      <w:r>
-        <w:rPr>
-          <w:b/>
-          <w:bCs/>
-        </w:rPr>
-        <w:t>5</w:t>
-      </w:r>
-      <w:r>
-        <w:rPr>
-          <w:b/>
-          <w:bCs/>
-        </w:rPr>
-        <w:t xml:space="preserve">: </w:t>
-      </w:r>
-      <w:r>
-        <w:rPr>
-          <w:b/>
-          <w:bCs/>
-        </w:rPr>
-        <w:t>Criação de um evento</w:t>
-      </w:r>
-      <w:r>
-        <w:rPr>
-          <w:bCs/>
-        </w:rPr>
-        <w:t xml:space="preserve"> – </w:t>
-      </w:r>
-      <w:r>
-        <w:rPr>
-          <w:bCs/>
-        </w:rPr>
-        <w:t>Gustavo</w:t>
-      </w:r>
-    </w:p>
-    <w:p>
-      <w:pPr>
-        <w:rPr>
-          <w:rFonts w:ascii="Calibri" w:eastAsia="Times New Roman" w:hAnsi="Calibri" w:cs="Calibri"/>
-          <w:color w:val="000000"/>
-          <w:lang w:eastAsia="pt-BR"/>
-        </w:rPr>
-      </w:pPr>
-      <w:r>
-        <w:rPr>
-          <w:rFonts w:ascii="Calibri" w:eastAsia="Times New Roman" w:hAnsi="Calibri" w:cs="Calibri"/>
-          <w:color w:val="000000"/>
-          <w:lang w:eastAsia="pt-BR"/>
-        </w:rPr>
-        <w:t>A criação de um evento só poderá ser executada por usuários autenticados. Na</w:t>
-      </w:r>
-      <w:r>
-        <w:rPr>
-          <w:rFonts w:ascii="Calibri" w:eastAsia="Times New Roman" w:hAnsi="Calibri" w:cs="Calibri"/>
-          <w:color w:val="000000"/>
-          <w:lang w:eastAsia="pt-BR"/>
-        </w:rPr>
-        <w:t xml:space="preserve"> execução da</w:t>
-      </w:r>
-      <w:r>
-        <w:rPr>
-          <w:rFonts w:ascii="Calibri" w:eastAsia="Times New Roman" w:hAnsi="Calibri" w:cs="Calibri"/>
-          <w:color w:val="000000"/>
-          <w:lang w:eastAsia="pt-BR"/>
-        </w:rPr>
-        <w:t xml:space="preserve"> criação </w:t>
-      </w:r>
-      <w:r>
-        <w:rPr>
-          <w:rFonts w:ascii="Calibri" w:eastAsia="Times New Roman" w:hAnsi="Calibri" w:cs="Calibri"/>
-          <w:color w:val="000000"/>
-          <w:lang w:eastAsia="pt-BR"/>
-        </w:rPr>
-        <w:t xml:space="preserve">do </w:t>
-      </w:r>
-      <w:r>
-        <w:rPr>
-          <w:rFonts w:ascii="Calibri" w:eastAsia="Times New Roman" w:hAnsi="Calibri" w:cs="Calibri"/>
-          <w:color w:val="000000"/>
-          <w:lang w:eastAsia="pt-BR"/>
-        </w:rPr>
-        <w:t>evento o usuário deverá informar o nome, a data (dia, mês, ano), o local (estado, cidade, bairro, rua, número (opcional), complemento (opcional))</w:t>
-      </w:r>
-      <w:r>
-        <w:rPr>
-          <w:rFonts w:ascii="Calibri" w:eastAsia="Times New Roman" w:hAnsi="Calibri" w:cs="Calibri"/>
-          <w:color w:val="000000"/>
-          <w:lang w:eastAsia="pt-BR"/>
-        </w:rPr>
-        <w:t xml:space="preserve">, o preço de entrada (opcional), a idade mínima permitida (opcional), o estilo de traje (opcional), </w:t>
-      </w:r>
-      <w:r>
-        <w:rPr>
-          <w:rFonts w:ascii="Calibri" w:eastAsia="Times New Roman" w:hAnsi="Calibri" w:cs="Calibri"/>
-          <w:color w:val="000000"/>
-          <w:lang w:eastAsia="pt-BR"/>
-        </w:rPr>
-        <w:t>o número máximo de convidados</w:t>
-      </w:r>
-      <w:r>
-        <w:rPr>
-          <w:rFonts w:ascii="Calibri" w:eastAsia="Times New Roman" w:hAnsi="Calibri" w:cs="Calibri"/>
-          <w:color w:val="000000"/>
-          <w:lang w:eastAsia="pt-BR"/>
-        </w:rPr>
-        <w:t>, uma descrição, uma imagem ilustrativa do evento (opcional) e construir um cronograma com pelo menos a hora de início e término do evento.</w:t>
-      </w:r>
-      <w:r>
-        <w:rPr>
-          <w:rFonts w:ascii="Calibri" w:eastAsia="Times New Roman" w:hAnsi="Calibri" w:cs="Calibri"/>
-          <w:color w:val="000000"/>
-          <w:lang w:eastAsia="pt-BR"/>
-        </w:rPr>
-        <w:t xml:space="preserve"> </w:t>
-      </w:r>
-    </w:p>
-    <w:p>
-      <w:pPr>
-        <w:rPr>
-          <w:bCs/>
-        </w:rPr>
-      </w:pPr>
-      <w:r>
-        <w:rPr>
-          <w:b/>
-          <w:bCs/>
-        </w:rPr>
-        <w:t>RF01</w:t>
-      </w:r>
-      <w:r>
-        <w:rPr>
-          <w:b/>
-          <w:bCs/>
-        </w:rPr>
-        <w:t>6</w:t>
-      </w:r>
-      <w:r>
-        <w:rPr>
-          <w:b/>
-          <w:bCs/>
-        </w:rPr>
-        <w:t xml:space="preserve">: </w:t>
-      </w:r>
-      <w:r>
-        <w:rPr>
-          <w:b/>
-          <w:bCs/>
-        </w:rPr>
-        <w:t>Máscaras dos dados d</w:t>
-      </w:r>
-      <w:r>
-        <w:rPr>
-          <w:b/>
-          <w:bCs/>
-        </w:rPr>
-        <w:t>o evento</w:t>
-      </w:r>
-      <w:r>
-        <w:rPr>
-          <w:bCs/>
-        </w:rPr>
-        <w:t xml:space="preserve"> – Gustavo</w:t>
-      </w:r>
-    </w:p>
-    <w:p>
-      <w:pPr>
-        <w:rPr>
-          <w:rFonts w:ascii="Calibri" w:eastAsia="Times New Roman" w:hAnsi="Calibri" w:cs="Calibri"/>
-          <w:color w:val="000000"/>
-          <w:lang w:eastAsia="pt-BR"/>
-        </w:rPr>
-      </w:pPr>
-      <w:r>
-        <w:rPr>
-          <w:rFonts w:ascii="Calibri" w:eastAsia="Times New Roman" w:hAnsi="Calibri" w:cs="Calibri"/>
-          <w:color w:val="000000"/>
-          <w:lang w:eastAsia="pt-BR"/>
-        </w:rPr>
-        <w:t>Na</w:t>
-      </w:r>
-      <w:r>
-        <w:rPr>
-          <w:rFonts w:ascii="Calibri" w:eastAsia="Times New Roman" w:hAnsi="Calibri" w:cs="Calibri"/>
-          <w:color w:val="000000"/>
-          <w:lang w:eastAsia="pt-BR"/>
-        </w:rPr>
-        <w:t xml:space="preserve"> execução da</w:t>
-      </w:r>
-      <w:r>
-        <w:rPr>
-          <w:rFonts w:ascii="Calibri" w:eastAsia="Times New Roman" w:hAnsi="Calibri" w:cs="Calibri"/>
-          <w:color w:val="000000"/>
-          <w:lang w:eastAsia="pt-BR"/>
-        </w:rPr>
-        <w:t xml:space="preserve"> criação do evento </w:t>
-      </w:r>
-      <w:r>
-        <w:rPr>
-          <w:rFonts w:ascii="Calibri" w:eastAsia="Times New Roman" w:hAnsi="Calibri" w:cs="Calibri"/>
-          <w:color w:val="000000"/>
-          <w:lang w:eastAsia="pt-BR"/>
-        </w:rPr>
-        <w:t xml:space="preserve">o sistema deve utilizar máscaras apropriadas para os dados </w:t>
-      </w:r>
-      <w:r>
-        <w:rPr>
-          <w:rFonts w:ascii="Calibri" w:eastAsia="Times New Roman" w:hAnsi="Calibri" w:cs="Calibri"/>
-          <w:color w:val="000000"/>
-          <w:lang w:eastAsia="pt-BR"/>
-        </w:rPr>
-        <w:t>nome</w:t>
-      </w:r>
-      <w:r>
-        <w:rPr>
-          <w:rFonts w:ascii="Calibri" w:eastAsia="Times New Roman" w:hAnsi="Calibri" w:cs="Calibri"/>
-          <w:color w:val="000000"/>
-          <w:lang w:eastAsia="pt-BR"/>
-        </w:rPr>
-        <w:t xml:space="preserve">, </w:t>
-      </w:r>
-      <w:r>
-        <w:rPr>
-          <w:rFonts w:ascii="Calibri" w:eastAsia="Times New Roman" w:hAnsi="Calibri" w:cs="Calibri"/>
-          <w:color w:val="000000"/>
-          <w:lang w:eastAsia="pt-BR"/>
-        </w:rPr>
-        <w:t>local, preço de entrada, idade mínima, estilo de traje e número máximo de convidados</w:t>
-      </w:r>
-      <w:r>
-        <w:rPr>
-          <w:rFonts w:ascii="Calibri" w:eastAsia="Times New Roman" w:hAnsi="Calibri" w:cs="Calibri"/>
-          <w:color w:val="000000"/>
-          <w:lang w:eastAsia="pt-BR"/>
-        </w:rPr>
-        <w:t>.</w:t>
-      </w:r>
-    </w:p>
-    <w:p>
-      <w:pPr>
-        <w:rPr>
-          <w:bCs/>
-        </w:rPr>
-      </w:pPr>
-      <w:r>
-        <w:rPr>
-          <w:b/>
-          <w:bCs/>
-        </w:rPr>
-        <w:t>RF0</w:t>
-      </w:r>
-      <w:r>
-        <w:rPr>
-          <w:b/>
-          <w:bCs/>
-        </w:rPr>
-        <w:t>16</w:t>
-      </w:r>
-      <w:r>
-        <w:rPr>
-          <w:b/>
-          <w:bCs/>
-        </w:rPr>
-        <w:t xml:space="preserve">: </w:t>
-      </w:r>
-      <w:r>
-        <w:rPr>
-          <w:b/>
-          <w:bCs/>
-        </w:rPr>
-        <w:t>Finalização da criação de um evento</w:t>
-      </w:r>
-      <w:r>
-        <w:rPr>
-          <w:bCs/>
-        </w:rPr>
-        <w:t xml:space="preserve"> – </w:t>
-      </w:r>
-      <w:r>
-        <w:rPr>
-          <w:bCs/>
-        </w:rPr>
-        <w:t>Gustavo</w:t>
-      </w:r>
-    </w:p>
-    <w:p>
-      <w:pPr>
-        <w:rPr>
-          <w:bCs/>
-        </w:rPr>
-      </w:pPr>
-      <w:r>
-        <w:rPr>
-          <w:rFonts w:ascii="Calibri" w:eastAsia="Times New Roman" w:hAnsi="Calibri" w:cs="Calibri"/>
-          <w:color w:val="000000"/>
-          <w:lang w:eastAsia="pt-BR"/>
-        </w:rPr>
-        <w:t xml:space="preserve">Na </w:t>
-      </w:r>
-      <w:r>
-        <w:rPr>
-          <w:rFonts w:ascii="Calibri" w:eastAsia="Times New Roman" w:hAnsi="Calibri" w:cs="Calibri"/>
-          <w:color w:val="000000"/>
-          <w:lang w:eastAsia="pt-BR"/>
-        </w:rPr>
-        <w:t>finalização da criação do</w:t>
-      </w:r>
-      <w:r>
-        <w:rPr>
-          <w:rFonts w:ascii="Calibri" w:eastAsia="Times New Roman" w:hAnsi="Calibri" w:cs="Calibri"/>
-          <w:color w:val="000000"/>
-          <w:lang w:eastAsia="pt-BR"/>
-        </w:rPr>
-        <w:t xml:space="preserve"> evento o sistema</w:t>
-      </w:r>
-      <w:r>
-        <w:rPr>
-          <w:rFonts w:ascii="Calibri" w:eastAsia="Times New Roman" w:hAnsi="Calibri" w:cs="Calibri"/>
-          <w:color w:val="000000"/>
-          <w:lang w:eastAsia="pt-BR"/>
-        </w:rPr>
-        <w:t xml:space="preserve"> deve redirecionar o usuário autenticado para a página de</w:t>
-      </w:r>
-      <w:r>
-        <w:rPr>
-          <w:rFonts w:ascii="Calibri" w:eastAsia="Times New Roman" w:hAnsi="Calibri" w:cs="Calibri"/>
-          <w:color w:val="000000"/>
-          <w:lang w:eastAsia="pt-BR"/>
-        </w:rPr>
-        <w:t xml:space="preserve"> cadastramento de convidados</w:t>
-      </w:r>
-      <w:r>
-        <w:rPr>
-          <w:rFonts w:ascii="Calibri" w:eastAsia="Times New Roman" w:hAnsi="Calibri" w:cs="Calibri"/>
-          <w:color w:val="000000"/>
-          <w:lang w:eastAsia="pt-BR"/>
-        </w:rPr>
-        <w:t>.</w:t>
-      </w:r>
-      <w:r>
-        <w:rPr>
-          <w:rFonts w:ascii="Calibri" w:eastAsia="Times New Roman" w:hAnsi="Calibri" w:cs="Calibri"/>
-          <w:color w:val="000000"/>
-          <w:lang w:eastAsia="pt-BR"/>
-        </w:rPr>
-        <w:t xml:space="preserve"> </w:t>
-      </w:r>
-    </w:p>
-    <w:p>
-      <w:pPr>
-        <w:rPr>
-          <w:bCs/>
-        </w:rPr>
-      </w:pPr>
-      <w:r>
-        <w:rPr>
-          <w:b/>
-          <w:bCs/>
-        </w:rPr>
-        <w:t>RF0</w:t>
-      </w:r>
-      <w:r>
-        <w:rPr>
-          <w:b/>
-          <w:bCs/>
-        </w:rPr>
-        <w:t>17</w:t>
-      </w:r>
-      <w:r>
-        <w:rPr>
-          <w:b/>
-          <w:bCs/>
-        </w:rPr>
-        <w:t xml:space="preserve">: </w:t>
-      </w:r>
-      <w:r>
-        <w:rPr>
-          <w:b/>
-          <w:bCs/>
-        </w:rPr>
-        <w:t>Cadastro de convidados</w:t>
-      </w:r>
-      <w:r>
-        <w:rPr>
-          <w:bCs/>
-        </w:rPr>
-        <w:t xml:space="preserve"> – </w:t>
-      </w:r>
-      <w:r>
-        <w:rPr>
-          <w:bCs/>
-        </w:rPr>
-        <w:t>Matheus</w:t>
-      </w:r>
-    </w:p>
-    <w:p>
-      <w:pPr>
-        <w:rPr>
-          <w:rFonts w:ascii="Calibri" w:eastAsia="Times New Roman" w:hAnsi="Calibri" w:cs="Calibri"/>
-          <w:color w:val="000000"/>
-          <w:lang w:eastAsia="pt-BR"/>
-        </w:rPr>
-      </w:pPr>
-      <w:r>
-        <w:rPr>
-          <w:rFonts w:ascii="Calibri" w:eastAsia="Times New Roman" w:hAnsi="Calibri" w:cs="Calibri"/>
-          <w:color w:val="000000"/>
-          <w:lang w:eastAsia="pt-BR"/>
-        </w:rPr>
-        <w:t>Na execução do cadastro de convidados o usuário deverá informar o</w:t>
-      </w:r>
-      <w:r>
-        <w:rPr>
-          <w:rFonts w:ascii="Calibri" w:eastAsia="Times New Roman" w:hAnsi="Calibri" w:cs="Calibri"/>
-          <w:color w:val="000000"/>
-          <w:lang w:eastAsia="pt-BR"/>
-        </w:rPr>
-        <w:t xml:space="preserve"> nome e o</w:t>
-      </w:r>
-      <w:r>
-        <w:rPr>
-          <w:rFonts w:ascii="Calibri" w:eastAsia="Times New Roman" w:hAnsi="Calibri" w:cs="Calibri"/>
-          <w:color w:val="000000"/>
-          <w:lang w:eastAsia="pt-BR"/>
-        </w:rPr>
-        <w:t xml:space="preserve"> email de cada convidado, este email deve ser valido.</w:t>
-      </w:r>
-    </w:p>
-    <w:p>
-      <w:pPr>
-        <w:rPr>
-          <w:b/>
-          <w:bCs/>
-        </w:rPr>
-      </w:pPr>
-      <w:r>
-        <w:rPr>
-          <w:b/>
-          <w:bCs/>
-        </w:rPr>
-        <w:br w:type="page"/>
       </w:r>
     </w:p>
     <w:p>
@@ -1900,7 +1095,7 @@
           <w:b/>
           <w:bCs/>
         </w:rPr>
-        <w:t>18</w:t>
+        <w:t>10</w:t>
       </w:r>
       <w:r>
         <w:rPr>
@@ -1914,7 +1109,249 @@
           <w:b/>
           <w:bCs/>
         </w:rPr>
-        <w:t>Limite de convidados</w:t>
+        <w:t>CPF da conta de usuário</w:t>
+      </w:r>
+      <w:r>
+        <w:rPr>
+          <w:bCs/>
+        </w:rPr>
+        <w:t xml:space="preserve"> – </w:t>
+      </w:r>
+      <w:r>
+        <w:rPr>
+          <w:bCs/>
+        </w:rPr>
+        <w:t>Matheus</w:t>
+      </w:r>
+    </w:p>
+    <w:p>
+      <w:pPr>
+        <w:rPr>
+          <w:bCs/>
+        </w:rPr>
+      </w:pPr>
+      <w:r>
+        <w:rPr>
+          <w:rFonts w:ascii="Calibri" w:eastAsia="Times New Roman" w:hAnsi="Calibri" w:cs="Calibri"/>
+          <w:color w:val="000000"/>
+          <w:lang w:eastAsia="pt-BR"/>
+        </w:rPr>
+        <w:t xml:space="preserve">Na execução do cadastro o sistema deve fazer a validação do CPF, e caso </w:t>
+      </w:r>
+      <w:r>
+        <w:rPr>
+          <w:rFonts w:ascii="Calibri" w:eastAsia="Times New Roman" w:hAnsi="Calibri" w:cs="Calibri"/>
+          <w:color w:val="000000"/>
+          <w:lang w:eastAsia="pt-BR"/>
+        </w:rPr>
+        <w:t>não exista</w:t>
+      </w:r>
+      <w:r>
+        <w:rPr>
+          <w:rFonts w:ascii="Calibri" w:eastAsia="Times New Roman" w:hAnsi="Calibri" w:cs="Calibri"/>
+          <w:color w:val="000000"/>
+          <w:lang w:eastAsia="pt-BR"/>
+        </w:rPr>
+        <w:t xml:space="preserve"> o sistema deve informar o usuário e impedir que o cadastro prossiga até que a correção seja feita.</w:t>
+      </w:r>
+    </w:p>
+    <w:p>
+      <w:pPr>
+        <w:rPr>
+          <w:bCs/>
+        </w:rPr>
+      </w:pPr>
+      <w:r>
+        <w:rPr>
+          <w:b/>
+          <w:bCs/>
+        </w:rPr>
+        <w:t>RF0</w:t>
+      </w:r>
+      <w:r>
+        <w:rPr>
+          <w:b/>
+          <w:bCs/>
+        </w:rPr>
+        <w:t>1</w:t>
+      </w:r>
+      <w:r>
+        <w:rPr>
+          <w:b/>
+          <w:bCs/>
+        </w:rPr>
+        <w:t>1</w:t>
+      </w:r>
+      <w:r>
+        <w:rPr>
+          <w:b/>
+          <w:bCs/>
+        </w:rPr>
+        <w:t xml:space="preserve">: </w:t>
+      </w:r>
+      <w:r>
+        <w:rPr>
+          <w:b/>
+          <w:bCs/>
+        </w:rPr>
+        <w:t>Celular da conta de usuário</w:t>
+      </w:r>
+      <w:r>
+        <w:rPr>
+          <w:bCs/>
+        </w:rPr>
+        <w:t xml:space="preserve"> – </w:t>
+      </w:r>
+      <w:r>
+        <w:rPr>
+          <w:bCs/>
+        </w:rPr>
+        <w:t>Matheus</w:t>
+      </w:r>
+    </w:p>
+    <w:p>
+      <w:pPr>
+        <w:rPr>
+          <w:rFonts w:ascii="Calibri" w:eastAsia="Times New Roman" w:hAnsi="Calibri" w:cs="Calibri"/>
+          <w:color w:val="000000"/>
+          <w:lang w:eastAsia="pt-BR"/>
+        </w:rPr>
+      </w:pPr>
+      <w:r>
+        <w:rPr>
+          <w:rFonts w:ascii="Calibri" w:eastAsia="Times New Roman" w:hAnsi="Calibri" w:cs="Calibri"/>
+          <w:color w:val="000000"/>
+          <w:lang w:eastAsia="pt-BR"/>
+        </w:rPr>
+        <w:t xml:space="preserve">Na execução do cadastro o sistema deve fazer a validação do celular, e caso </w:t>
+      </w:r>
+      <w:r>
+        <w:rPr>
+          <w:rFonts w:ascii="Calibri" w:eastAsia="Times New Roman" w:hAnsi="Calibri" w:cs="Calibri"/>
+          <w:color w:val="000000"/>
+          <w:lang w:eastAsia="pt-BR"/>
+        </w:rPr>
+        <w:t>não exista</w:t>
+      </w:r>
+      <w:r>
+        <w:rPr>
+          <w:rFonts w:ascii="Calibri" w:eastAsia="Times New Roman" w:hAnsi="Calibri" w:cs="Calibri"/>
+          <w:color w:val="000000"/>
+          <w:lang w:eastAsia="pt-BR"/>
+        </w:rPr>
+        <w:t xml:space="preserve"> o sistema deve informar o usuário e impedir que o cadastro prossiga até que a correção seja feita.</w:t>
+      </w:r>
+    </w:p>
+    <w:p>
+      <w:pPr>
+        <w:rPr>
+          <w:bCs/>
+        </w:rPr>
+      </w:pPr>
+      <w:r>
+        <w:rPr>
+          <w:b/>
+          <w:bCs/>
+        </w:rPr>
+        <w:t>RF01</w:t>
+      </w:r>
+      <w:r>
+        <w:rPr>
+          <w:b/>
+          <w:bCs/>
+        </w:rPr>
+        <w:t>2</w:t>
+      </w:r>
+      <w:r>
+        <w:rPr>
+          <w:b/>
+          <w:bCs/>
+        </w:rPr>
+        <w:t xml:space="preserve">: </w:t>
+      </w:r>
+      <w:r>
+        <w:rPr>
+          <w:b/>
+          <w:bCs/>
+        </w:rPr>
+        <w:t>Máscaras dos dados da conta</w:t>
+      </w:r>
+      <w:r>
+        <w:rPr>
+          <w:b/>
+          <w:bCs/>
+        </w:rPr>
+        <w:t xml:space="preserve"> de </w:t>
+      </w:r>
+      <w:r>
+        <w:rPr>
+          <w:b/>
+          <w:bCs/>
+        </w:rPr>
+        <w:t>usuário</w:t>
+      </w:r>
+      <w:r>
+        <w:rPr>
+          <w:bCs/>
+        </w:rPr>
+        <w:t xml:space="preserve"> – </w:t>
+      </w:r>
+      <w:r>
+        <w:rPr>
+          <w:bCs/>
+        </w:rPr>
+        <w:t xml:space="preserve">Matheus, </w:t>
+      </w:r>
+      <w:r>
+        <w:rPr>
+          <w:bCs/>
+        </w:rPr>
+        <w:t>Ademir</w:t>
+      </w:r>
+    </w:p>
+    <w:p>
+      <w:pPr>
+        <w:rPr>
+          <w:rFonts w:ascii="Calibri" w:eastAsia="Times New Roman" w:hAnsi="Calibri" w:cs="Calibri"/>
+          <w:color w:val="000000"/>
+          <w:lang w:eastAsia="pt-BR"/>
+        </w:rPr>
+      </w:pPr>
+      <w:r>
+        <w:rPr>
+          <w:rFonts w:ascii="Calibri" w:eastAsia="Times New Roman" w:hAnsi="Calibri" w:cs="Calibri"/>
+          <w:color w:val="000000"/>
+          <w:lang w:eastAsia="pt-BR"/>
+        </w:rPr>
+        <w:t>Na execução do cadastro o sistema deve utilizar máscaras apropriadas para os dados nome, sobrenome, CPF e número de celular.</w:t>
+      </w:r>
+    </w:p>
+    <w:p>
+      <w:pPr>
+        <w:rPr>
+          <w:bCs/>
+        </w:rPr>
+      </w:pPr>
+      <w:r>
+        <w:rPr>
+          <w:b/>
+          <w:bCs/>
+        </w:rPr>
+        <w:t>RF01</w:t>
+      </w:r>
+      <w:r>
+        <w:rPr>
+          <w:b/>
+          <w:bCs/>
+        </w:rPr>
+        <w:t>3</w:t>
+      </w:r>
+      <w:r>
+        <w:rPr>
+          <w:b/>
+          <w:bCs/>
+        </w:rPr>
+        <w:t>: Máscara de senha da conta de usuário</w:t>
       </w:r>
       <w:r>
         <w:rPr>
@@ -1926,18 +1363,16 @@
     <w:p>
       <w:pPr>
         <w:rPr>
-          <w:rFonts w:ascii="Calibri" w:eastAsia="Times New Roman" w:hAnsi="Calibri" w:cs="Calibri"/>
-          <w:color w:val="000000"/>
-          <w:lang w:eastAsia="pt-BR"/>
-        </w:rPr>
-      </w:pPr>
-      <w:r>
-        <w:rPr>
-          <w:rFonts w:ascii="Calibri" w:eastAsia="Times New Roman" w:hAnsi="Calibri" w:cs="Calibri"/>
-          <w:color w:val="000000"/>
-          <w:lang w:eastAsia="pt-BR"/>
-        </w:rPr>
-        <w:t>O número de convidados deve estar limitado ao número máximo de pessoas informado na criação do evento.</w:t>
+          <w:bCs/>
+        </w:rPr>
+      </w:pPr>
+      <w:r>
+        <w:rPr>
+          <w:rFonts w:ascii="Calibri" w:eastAsia="Times New Roman" w:hAnsi="Calibri" w:cs="Calibri"/>
+          <w:color w:val="000000"/>
+          <w:lang w:eastAsia="pt-BR"/>
+        </w:rPr>
+        <w:t>Na execução do cadastro/login o sistema deve mascarar os campos de senha de forma que os dados digitados não fiquem visíveis.</w:t>
       </w:r>
     </w:p>
     <w:p>
@@ -1965,6 +1400,458 @@
           <w:b/>
           <w:bCs/>
         </w:rPr>
+        <w:t>4</w:t>
+      </w:r>
+      <w:r>
+        <w:rPr>
+          <w:b/>
+          <w:bCs/>
+        </w:rPr>
+        <w:t xml:space="preserve">: </w:t>
+      </w:r>
+      <w:r>
+        <w:rPr>
+          <w:b/>
+          <w:bCs/>
+        </w:rPr>
+        <w:t>Controle de contas</w:t>
+      </w:r>
+      <w:r>
+        <w:rPr>
+          <w:bCs/>
+        </w:rPr>
+        <w:t xml:space="preserve"> – </w:t>
+      </w:r>
+      <w:r>
+        <w:rPr>
+          <w:bCs/>
+        </w:rPr>
+        <w:t>Matheus</w:t>
+      </w:r>
+    </w:p>
+    <w:p>
+      <w:pPr>
+        <w:rPr>
+          <w:bCs/>
+        </w:rPr>
+      </w:pPr>
+      <w:r>
+        <w:rPr>
+          <w:rFonts w:ascii="Calibri" w:eastAsia="Times New Roman" w:hAnsi="Calibri" w:cs="Calibri"/>
+          <w:color w:val="000000"/>
+          <w:lang w:eastAsia="pt-BR"/>
+        </w:rPr>
+        <w:t>Na execução do cadastro o sistema deve verificar se não há conflito dos dados de email, CPF e celular com dados já existentes no sistema, e caso contenha conflito o sistema deve informar o usuário e impedir que o cadastro prossiga até que a correção seja feita.</w:t>
+      </w:r>
+      <w:r>
+        <w:rPr>
+          <w:bCs/>
+        </w:rPr>
+        <w:t xml:space="preserve"> </w:t>
+      </w:r>
+    </w:p>
+    <w:p>
+      <w:pPr>
+        <w:rPr>
+          <w:bCs/>
+        </w:rPr>
+      </w:pPr>
+      <w:r>
+        <w:rPr>
+          <w:b/>
+          <w:bCs/>
+        </w:rPr>
+        <w:t>RF0</w:t>
+      </w:r>
+      <w:r>
+        <w:rPr>
+          <w:b/>
+          <w:bCs/>
+        </w:rPr>
+        <w:t>1</w:t>
+      </w:r>
+      <w:r>
+        <w:rPr>
+          <w:b/>
+          <w:bCs/>
+        </w:rPr>
+        <w:t>5</w:t>
+      </w:r>
+      <w:r>
+        <w:rPr>
+          <w:b/>
+          <w:bCs/>
+        </w:rPr>
+        <w:t xml:space="preserve">: </w:t>
+      </w:r>
+      <w:r>
+        <w:rPr>
+          <w:b/>
+          <w:bCs/>
+        </w:rPr>
+        <w:t>Finalização de cadastro/login</w:t>
+      </w:r>
+      <w:r>
+        <w:rPr>
+          <w:bCs/>
+        </w:rPr>
+        <w:t xml:space="preserve"> – </w:t>
+      </w:r>
+      <w:r>
+        <w:rPr>
+          <w:bCs/>
+        </w:rPr>
+        <w:t>Matheus</w:t>
+      </w:r>
+    </w:p>
+    <w:p>
+      <w:pPr>
+        <w:rPr>
+          <w:rFonts w:ascii="Calibri" w:eastAsia="Times New Roman" w:hAnsi="Calibri" w:cs="Calibri"/>
+          <w:color w:val="000000"/>
+          <w:lang w:eastAsia="pt-BR"/>
+        </w:rPr>
+      </w:pPr>
+      <w:r>
+        <w:rPr>
+          <w:rFonts w:ascii="Calibri" w:eastAsia="Times New Roman" w:hAnsi="Calibri" w:cs="Calibri"/>
+          <w:color w:val="000000"/>
+          <w:lang w:eastAsia="pt-BR"/>
+        </w:rPr>
+        <w:t>Na finalização do cadastro/login o sistema deve redirecionar o usuário autenticado para a página inicial.</w:t>
+      </w:r>
+    </w:p>
+    <w:p>
+      <w:pPr>
+        <w:rPr>
+          <w:bCs/>
+        </w:rPr>
+      </w:pPr>
+      <w:r>
+        <w:rPr>
+          <w:b/>
+          <w:bCs/>
+        </w:rPr>
+        <w:t>RF0</w:t>
+      </w:r>
+      <w:r>
+        <w:rPr>
+          <w:b/>
+          <w:bCs/>
+        </w:rPr>
+        <w:t>1</w:t>
+      </w:r>
+      <w:r>
+        <w:rPr>
+          <w:b/>
+          <w:bCs/>
+        </w:rPr>
+        <w:t>6</w:t>
+      </w:r>
+      <w:r>
+        <w:rPr>
+          <w:b/>
+          <w:bCs/>
+        </w:rPr>
+        <w:t xml:space="preserve">: </w:t>
+      </w:r>
+      <w:r>
+        <w:rPr>
+          <w:b/>
+          <w:bCs/>
+        </w:rPr>
+        <w:t>Criação de um evento</w:t>
+      </w:r>
+      <w:r>
+        <w:rPr>
+          <w:bCs/>
+        </w:rPr>
+        <w:t xml:space="preserve"> – </w:t>
+      </w:r>
+      <w:r>
+        <w:rPr>
+          <w:bCs/>
+        </w:rPr>
+        <w:t>Gustavo</w:t>
+      </w:r>
+    </w:p>
+    <w:p>
+      <w:pPr>
+        <w:rPr>
+          <w:rFonts w:ascii="Calibri" w:eastAsia="Times New Roman" w:hAnsi="Calibri" w:cs="Calibri"/>
+          <w:color w:val="000000"/>
+          <w:lang w:eastAsia="pt-BR"/>
+        </w:rPr>
+      </w:pPr>
+      <w:r>
+        <w:rPr>
+          <w:rFonts w:ascii="Calibri" w:eastAsia="Times New Roman" w:hAnsi="Calibri" w:cs="Calibri"/>
+          <w:color w:val="000000"/>
+          <w:lang w:eastAsia="pt-BR"/>
+        </w:rPr>
+        <w:t>A criação de um evento só poderá ser executada por usuários autenticados. Na</w:t>
+      </w:r>
+      <w:r>
+        <w:rPr>
+          <w:rFonts w:ascii="Calibri" w:eastAsia="Times New Roman" w:hAnsi="Calibri" w:cs="Calibri"/>
+          <w:color w:val="000000"/>
+          <w:lang w:eastAsia="pt-BR"/>
+        </w:rPr>
+        <w:t xml:space="preserve"> execução da</w:t>
+      </w:r>
+      <w:r>
+        <w:rPr>
+          <w:rFonts w:ascii="Calibri" w:eastAsia="Times New Roman" w:hAnsi="Calibri" w:cs="Calibri"/>
+          <w:color w:val="000000"/>
+          <w:lang w:eastAsia="pt-BR"/>
+        </w:rPr>
+        <w:t xml:space="preserve"> criação </w:t>
+      </w:r>
+      <w:r>
+        <w:rPr>
+          <w:rFonts w:ascii="Calibri" w:eastAsia="Times New Roman" w:hAnsi="Calibri" w:cs="Calibri"/>
+          <w:color w:val="000000"/>
+          <w:lang w:eastAsia="pt-BR"/>
+        </w:rPr>
+        <w:t xml:space="preserve">do </w:t>
+      </w:r>
+      <w:r>
+        <w:rPr>
+          <w:rFonts w:ascii="Calibri" w:eastAsia="Times New Roman" w:hAnsi="Calibri" w:cs="Calibri"/>
+          <w:color w:val="000000"/>
+          <w:lang w:eastAsia="pt-BR"/>
+        </w:rPr>
+        <w:t>evento o usuário deverá informar o nome, a data (dia, mês, ano), o local (estado, cidade, bairro, rua, número (opcional), complemento (opcional))</w:t>
+      </w:r>
+      <w:r>
+        <w:rPr>
+          <w:rFonts w:ascii="Calibri" w:eastAsia="Times New Roman" w:hAnsi="Calibri" w:cs="Calibri"/>
+          <w:color w:val="000000"/>
+          <w:lang w:eastAsia="pt-BR"/>
+        </w:rPr>
+        <w:t>, o preço de entrada (opcional), a idade mínima permitida (opcional), o estilo de traje (opcional), uma descrição, uma imagem ilustrativa do evento (opcional) e construir um cronograma com pelo menos a hora de início e término do evento.</w:t>
+      </w:r>
+      <w:r>
+        <w:rPr>
+          <w:rFonts w:ascii="Calibri" w:eastAsia="Times New Roman" w:hAnsi="Calibri" w:cs="Calibri"/>
+          <w:color w:val="000000"/>
+          <w:lang w:eastAsia="pt-BR"/>
+        </w:rPr>
+        <w:t xml:space="preserve"> </w:t>
+      </w:r>
+    </w:p>
+    <w:p>
+      <w:pPr>
+        <w:rPr>
+          <w:bCs/>
+        </w:rPr>
+      </w:pPr>
+      <w:r>
+        <w:rPr>
+          <w:b/>
+          <w:bCs/>
+        </w:rPr>
+        <w:t>RF01</w:t>
+      </w:r>
+      <w:r>
+        <w:rPr>
+          <w:b/>
+          <w:bCs/>
+        </w:rPr>
+        <w:t>7</w:t>
+      </w:r>
+      <w:r>
+        <w:rPr>
+          <w:b/>
+          <w:bCs/>
+        </w:rPr>
+        <w:t xml:space="preserve">: </w:t>
+      </w:r>
+      <w:r>
+        <w:rPr>
+          <w:b/>
+          <w:bCs/>
+        </w:rPr>
+        <w:t>Preço de entrada do evento</w:t>
+      </w:r>
+      <w:r>
+        <w:rPr>
+          <w:bCs/>
+        </w:rPr>
+        <w:t xml:space="preserve"> – Gustavo</w:t>
+      </w:r>
+    </w:p>
+    <w:p>
+      <w:pPr>
+        <w:rPr>
+          <w:rFonts w:ascii="Calibri" w:eastAsia="Times New Roman" w:hAnsi="Calibri" w:cs="Calibri"/>
+          <w:color w:val="000000"/>
+          <w:lang w:eastAsia="pt-BR"/>
+        </w:rPr>
+      </w:pPr>
+      <w:r>
+        <w:rPr>
+          <w:rFonts w:ascii="Calibri" w:eastAsia="Times New Roman" w:hAnsi="Calibri" w:cs="Calibri"/>
+          <w:color w:val="000000"/>
+          <w:lang w:eastAsia="pt-BR"/>
+        </w:rPr>
+        <w:t xml:space="preserve">Na execução da criação do evento o usuário pode definir um valor monetário ou um valor diverso, e.g. 1kg de arroz, 100 litros de </w:t>
+      </w:r>
+      <w:r>
+        <w:rPr>
+          <w:rFonts w:ascii="Calibri" w:eastAsia="Times New Roman" w:hAnsi="Calibri" w:cs="Calibri"/>
+          <w:color w:val="000000"/>
+          <w:lang w:eastAsia="pt-BR"/>
+        </w:rPr>
+        <w:t>água etc.</w:t>
+      </w:r>
+    </w:p>
+    <w:p>
+      <w:pPr>
+        <w:rPr>
+          <w:bCs/>
+        </w:rPr>
+      </w:pPr>
+      <w:r>
+        <w:rPr>
+          <w:b/>
+          <w:bCs/>
+        </w:rPr>
+        <w:t>RF01</w:t>
+      </w:r>
+      <w:r>
+        <w:rPr>
+          <w:b/>
+          <w:bCs/>
+        </w:rPr>
+        <w:t>8</w:t>
+      </w:r>
+      <w:r>
+        <w:rPr>
+          <w:b/>
+          <w:bCs/>
+        </w:rPr>
+        <w:t xml:space="preserve">: </w:t>
+      </w:r>
+      <w:r>
+        <w:rPr>
+          <w:b/>
+          <w:bCs/>
+        </w:rPr>
+        <w:t>Máscaras dos dados d</w:t>
+      </w:r>
+      <w:r>
+        <w:rPr>
+          <w:b/>
+          <w:bCs/>
+        </w:rPr>
+        <w:t>o evento</w:t>
+      </w:r>
+      <w:r>
+        <w:rPr>
+          <w:bCs/>
+        </w:rPr>
+        <w:t xml:space="preserve"> – Gustavo</w:t>
+      </w:r>
+    </w:p>
+    <w:p>
+      <w:pPr>
+        <w:rPr>
+          <w:rFonts w:ascii="Calibri" w:eastAsia="Times New Roman" w:hAnsi="Calibri" w:cs="Calibri"/>
+          <w:color w:val="000000"/>
+          <w:lang w:eastAsia="pt-BR"/>
+        </w:rPr>
+      </w:pPr>
+      <w:r>
+        <w:rPr>
+          <w:rFonts w:ascii="Calibri" w:eastAsia="Times New Roman" w:hAnsi="Calibri" w:cs="Calibri"/>
+          <w:color w:val="000000"/>
+          <w:lang w:eastAsia="pt-BR"/>
+        </w:rPr>
+        <w:t>Na</w:t>
+      </w:r>
+      <w:r>
+        <w:rPr>
+          <w:rFonts w:ascii="Calibri" w:eastAsia="Times New Roman" w:hAnsi="Calibri" w:cs="Calibri"/>
+          <w:color w:val="000000"/>
+          <w:lang w:eastAsia="pt-BR"/>
+        </w:rPr>
+        <w:t xml:space="preserve"> execução da</w:t>
+      </w:r>
+      <w:r>
+        <w:rPr>
+          <w:rFonts w:ascii="Calibri" w:eastAsia="Times New Roman" w:hAnsi="Calibri" w:cs="Calibri"/>
+          <w:color w:val="000000"/>
+          <w:lang w:eastAsia="pt-BR"/>
+        </w:rPr>
+        <w:t xml:space="preserve"> criação do evento </w:t>
+      </w:r>
+      <w:r>
+        <w:rPr>
+          <w:rFonts w:ascii="Calibri" w:eastAsia="Times New Roman" w:hAnsi="Calibri" w:cs="Calibri"/>
+          <w:color w:val="000000"/>
+          <w:lang w:eastAsia="pt-BR"/>
+        </w:rPr>
+        <w:t xml:space="preserve">o sistema deve utilizar máscaras apropriadas para os dados </w:t>
+      </w:r>
+      <w:r>
+        <w:rPr>
+          <w:rFonts w:ascii="Calibri" w:eastAsia="Times New Roman" w:hAnsi="Calibri" w:cs="Calibri"/>
+          <w:color w:val="000000"/>
+          <w:lang w:eastAsia="pt-BR"/>
+        </w:rPr>
+        <w:t>nome</w:t>
+      </w:r>
+      <w:r>
+        <w:rPr>
+          <w:rFonts w:ascii="Calibri" w:eastAsia="Times New Roman" w:hAnsi="Calibri" w:cs="Calibri"/>
+          <w:color w:val="000000"/>
+          <w:lang w:eastAsia="pt-BR"/>
+        </w:rPr>
+        <w:t xml:space="preserve">, </w:t>
+      </w:r>
+      <w:r>
+        <w:rPr>
+          <w:rFonts w:ascii="Calibri" w:eastAsia="Times New Roman" w:hAnsi="Calibri" w:cs="Calibri"/>
+          <w:color w:val="000000"/>
+          <w:lang w:eastAsia="pt-BR"/>
+        </w:rPr>
+        <w:t>local, preço de entrada, idade mínima, estilo de traje e número máximo de convidados</w:t>
+      </w:r>
+      <w:r>
+        <w:rPr>
+          <w:rFonts w:ascii="Calibri" w:eastAsia="Times New Roman" w:hAnsi="Calibri" w:cs="Calibri"/>
+          <w:color w:val="000000"/>
+          <w:lang w:eastAsia="pt-BR"/>
+        </w:rPr>
+        <w:t>.</w:t>
+      </w:r>
+    </w:p>
+    <w:p>
+      <w:pPr>
+        <w:rPr>
+          <w:bCs/>
+        </w:rPr>
+      </w:pPr>
+      <w:r>
+        <w:rPr>
+          <w:b/>
+          <w:bCs/>
+        </w:rPr>
+        <w:t>RF0</w:t>
+      </w:r>
+      <w:r>
+        <w:rPr>
+          <w:b/>
+          <w:bCs/>
+        </w:rPr>
+        <w:t>1</w:t>
+      </w:r>
+      <w:r>
+        <w:rPr>
+          <w:b/>
+          <w:bCs/>
+        </w:rPr>
         <w:t>9</w:t>
       </w:r>
       <w:r>
@@ -1979,6 +1866,229 @@
           <w:b/>
           <w:bCs/>
         </w:rPr>
+        <w:t>Finalização da criação de um evento</w:t>
+      </w:r>
+      <w:r>
+        <w:rPr>
+          <w:bCs/>
+        </w:rPr>
+        <w:t xml:space="preserve"> – </w:t>
+      </w:r>
+      <w:r>
+        <w:rPr>
+          <w:bCs/>
+        </w:rPr>
+        <w:t>Gustavo</w:t>
+      </w:r>
+    </w:p>
+    <w:p>
+      <w:pPr>
+        <w:rPr>
+          <w:bCs/>
+        </w:rPr>
+      </w:pPr>
+      <w:r>
+        <w:rPr>
+          <w:rFonts w:ascii="Calibri" w:eastAsia="Times New Roman" w:hAnsi="Calibri" w:cs="Calibri"/>
+          <w:color w:val="000000"/>
+          <w:lang w:eastAsia="pt-BR"/>
+        </w:rPr>
+        <w:t xml:space="preserve">Na </w:t>
+      </w:r>
+      <w:r>
+        <w:rPr>
+          <w:rFonts w:ascii="Calibri" w:eastAsia="Times New Roman" w:hAnsi="Calibri" w:cs="Calibri"/>
+          <w:color w:val="000000"/>
+          <w:lang w:eastAsia="pt-BR"/>
+        </w:rPr>
+        <w:t>finalização da criação do</w:t>
+      </w:r>
+      <w:r>
+        <w:rPr>
+          <w:rFonts w:ascii="Calibri" w:eastAsia="Times New Roman" w:hAnsi="Calibri" w:cs="Calibri"/>
+          <w:color w:val="000000"/>
+          <w:lang w:eastAsia="pt-BR"/>
+        </w:rPr>
+        <w:t xml:space="preserve"> evento o sistema</w:t>
+      </w:r>
+      <w:r>
+        <w:rPr>
+          <w:rFonts w:ascii="Calibri" w:eastAsia="Times New Roman" w:hAnsi="Calibri" w:cs="Calibri"/>
+          <w:color w:val="000000"/>
+          <w:lang w:eastAsia="pt-BR"/>
+        </w:rPr>
+        <w:t xml:space="preserve"> deve redirecionar o usuário autenticado para a página de</w:t>
+      </w:r>
+      <w:r>
+        <w:rPr>
+          <w:rFonts w:ascii="Calibri" w:eastAsia="Times New Roman" w:hAnsi="Calibri" w:cs="Calibri"/>
+          <w:color w:val="000000"/>
+          <w:lang w:eastAsia="pt-BR"/>
+        </w:rPr>
+        <w:t xml:space="preserve"> cadastramento de convidados</w:t>
+      </w:r>
+      <w:r>
+        <w:rPr>
+          <w:rFonts w:ascii="Calibri" w:eastAsia="Times New Roman" w:hAnsi="Calibri" w:cs="Calibri"/>
+          <w:color w:val="000000"/>
+          <w:lang w:eastAsia="pt-BR"/>
+        </w:rPr>
+        <w:t>.</w:t>
+      </w:r>
+      <w:r>
+        <w:rPr>
+          <w:rFonts w:ascii="Calibri" w:eastAsia="Times New Roman" w:hAnsi="Calibri" w:cs="Calibri"/>
+          <w:color w:val="000000"/>
+          <w:lang w:eastAsia="pt-BR"/>
+        </w:rPr>
+        <w:t xml:space="preserve"> </w:t>
+      </w:r>
+    </w:p>
+    <w:p>
+      <w:pPr>
+        <w:rPr>
+          <w:bCs/>
+        </w:rPr>
+      </w:pPr>
+      <w:r>
+        <w:rPr>
+          <w:b/>
+          <w:bCs/>
+        </w:rPr>
+        <w:t>RF0</w:t>
+      </w:r>
+      <w:r>
+        <w:rPr>
+          <w:b/>
+          <w:bCs/>
+        </w:rPr>
+        <w:t>20</w:t>
+      </w:r>
+      <w:r>
+        <w:rPr>
+          <w:b/>
+          <w:bCs/>
+        </w:rPr>
+        <w:t xml:space="preserve">: </w:t>
+      </w:r>
+      <w:r>
+        <w:rPr>
+          <w:b/>
+          <w:bCs/>
+        </w:rPr>
+        <w:t>Cadastro de convidados</w:t>
+      </w:r>
+      <w:r>
+        <w:rPr>
+          <w:bCs/>
+        </w:rPr>
+        <w:t xml:space="preserve"> – </w:t>
+      </w:r>
+      <w:r>
+        <w:rPr>
+          <w:bCs/>
+        </w:rPr>
+        <w:t>Matheus</w:t>
+      </w:r>
+    </w:p>
+    <w:p>
+      <w:pPr>
+        <w:rPr>
+          <w:rFonts w:ascii="Calibri" w:eastAsia="Times New Roman" w:hAnsi="Calibri" w:cs="Calibri"/>
+          <w:color w:val="000000"/>
+          <w:lang w:eastAsia="pt-BR"/>
+        </w:rPr>
+      </w:pPr>
+      <w:r>
+        <w:rPr>
+          <w:rFonts w:ascii="Calibri" w:eastAsia="Times New Roman" w:hAnsi="Calibri" w:cs="Calibri"/>
+          <w:color w:val="000000"/>
+          <w:lang w:eastAsia="pt-BR"/>
+        </w:rPr>
+        <w:lastRenderedPageBreak/>
+        <w:t>Na execução do cadastro de convidados o usuário deverá informar o</w:t>
+      </w:r>
+      <w:r>
+        <w:rPr>
+          <w:rFonts w:ascii="Calibri" w:eastAsia="Times New Roman" w:hAnsi="Calibri" w:cs="Calibri"/>
+          <w:color w:val="000000"/>
+          <w:lang w:eastAsia="pt-BR"/>
+        </w:rPr>
+        <w:t xml:space="preserve"> nome</w:t>
+      </w:r>
+      <w:r>
+        <w:rPr>
+          <w:rFonts w:ascii="Calibri" w:eastAsia="Times New Roman" w:hAnsi="Calibri" w:cs="Calibri"/>
+          <w:color w:val="000000"/>
+          <w:lang w:eastAsia="pt-BR"/>
+        </w:rPr>
+        <w:t>,</w:t>
+      </w:r>
+      <w:r>
+        <w:rPr>
+          <w:rFonts w:ascii="Calibri" w:eastAsia="Times New Roman" w:hAnsi="Calibri" w:cs="Calibri"/>
+          <w:color w:val="000000"/>
+          <w:lang w:eastAsia="pt-BR"/>
+        </w:rPr>
+        <w:t xml:space="preserve"> o</w:t>
+      </w:r>
+      <w:r>
+        <w:rPr>
+          <w:rFonts w:ascii="Calibri" w:eastAsia="Times New Roman" w:hAnsi="Calibri" w:cs="Calibri"/>
+          <w:color w:val="000000"/>
+          <w:lang w:eastAsia="pt-BR"/>
+        </w:rPr>
+        <w:t xml:space="preserve"> email de cada convidado</w:t>
+      </w:r>
+      <w:r>
+        <w:rPr>
+          <w:rFonts w:ascii="Calibri" w:eastAsia="Times New Roman" w:hAnsi="Calibri" w:cs="Calibri"/>
+          <w:color w:val="000000"/>
+          <w:lang w:eastAsia="pt-BR"/>
+        </w:rPr>
+        <w:t xml:space="preserve"> e o número de acompanhantes,</w:t>
+      </w:r>
+      <w:r>
+        <w:rPr>
+          <w:rFonts w:ascii="Calibri" w:eastAsia="Times New Roman" w:hAnsi="Calibri" w:cs="Calibri"/>
+          <w:color w:val="000000"/>
+          <w:lang w:eastAsia="pt-BR"/>
+        </w:rPr>
+        <w:t xml:space="preserve"> este email deve ser valido.</w:t>
+      </w:r>
+    </w:p>
+    <w:p>
+      <w:pPr>
+        <w:rPr>
+          <w:bCs/>
+        </w:rPr>
+      </w:pPr>
+      <w:r>
+        <w:rPr>
+          <w:b/>
+          <w:bCs/>
+        </w:rPr>
+        <w:t>RF0</w:t>
+      </w:r>
+      <w:r>
+        <w:rPr>
+          <w:b/>
+          <w:bCs/>
+        </w:rPr>
+        <w:t>21</w:t>
+      </w:r>
+      <w:r>
+        <w:rPr>
+          <w:b/>
+          <w:bCs/>
+        </w:rPr>
+        <w:t xml:space="preserve">: </w:t>
+      </w:r>
+      <w:r>
+        <w:rPr>
+          <w:b/>
+          <w:bCs/>
+        </w:rPr>
         <w:t>Confirmação</w:t>
       </w:r>
       <w:r>
@@ -2058,7 +2168,14 @@
           <w:b/>
           <w:bCs/>
         </w:rPr>
-        <w:t>20</w:t>
+        <w:t>2</w:t>
+      </w:r>
+      <w:r>
+        <w:rPr>
+          <w:b/>
+          <w:bCs/>
+        </w:rPr>
+        <w:t>2</w:t>
       </w:r>
       <w:r>
         <w:rPr>
@@ -2116,7 +2233,14 @@
           <w:b/>
           <w:bCs/>
         </w:rPr>
-        <w:t>21</w:t>
+        <w:t>2</w:t>
+      </w:r>
+      <w:r>
+        <w:rPr>
+          <w:b/>
+          <w:bCs/>
+        </w:rPr>
+        <w:t>3</w:t>
       </w:r>
       <w:r>
         <w:rPr>
@@ -2182,7 +2306,14 @@
           <w:b/>
           <w:bCs/>
         </w:rPr>
-        <w:t>22</w:t>
+        <w:t>2</w:t>
+      </w:r>
+      <w:r>
+        <w:rPr>
+          <w:b/>
+          <w:bCs/>
+        </w:rPr>
+        <w:t>4</w:t>
       </w:r>
       <w:r>
         <w:rPr>
@@ -2227,7 +2358,31 @@
           <w:color w:val="000000"/>
           <w:lang w:eastAsia="pt-BR"/>
         </w:rPr>
-        <w:t>O email de confirmação de presença deve conter, o nome do site, o nome e email do organizador do evento, a descrição do evento, uma mensagem convidando destinatário e o link único de confirmação de presença.</w:t>
+        <w:t>O email de confirmação de presença deve conter, o nome do site, o nome e email do organizador do evento, a descrição do evento</w:t>
+      </w:r>
+      <w:r>
+        <w:rPr>
+          <w:rFonts w:ascii="Calibri" w:eastAsia="Times New Roman" w:hAnsi="Calibri" w:cs="Calibri"/>
+          <w:color w:val="000000"/>
+          <w:lang w:eastAsia="pt-BR"/>
+        </w:rPr>
+        <w:t xml:space="preserve">, </w:t>
+      </w:r>
+      <w:r>
+        <w:rPr>
+          <w:rFonts w:ascii="Calibri" w:eastAsia="Times New Roman" w:hAnsi="Calibri" w:cs="Calibri"/>
+          <w:color w:val="000000"/>
+          <w:lang w:eastAsia="pt-BR"/>
+        </w:rPr>
+        <w:t>um link para a página do evento</w:t>
+      </w:r>
+      <w:r>
+        <w:rPr>
+          <w:rFonts w:ascii="Calibri" w:eastAsia="Times New Roman" w:hAnsi="Calibri" w:cs="Calibri"/>
+          <w:color w:val="000000"/>
+          <w:lang w:eastAsia="pt-BR"/>
+        </w:rPr>
+        <w:t>, uma mensagem convidando destinatário e o link único de confirmação de presença.</w:t>
       </w:r>
     </w:p>
     <w:p>
@@ -2248,7 +2403,14 @@
           <w:b/>
           <w:bCs/>
         </w:rPr>
-        <w:t>23</w:t>
+        <w:t>2</w:t>
+      </w:r>
+      <w:r>
+        <w:rPr>
+          <w:b/>
+          <w:bCs/>
+        </w:rPr>
+        <w:t>5</w:t>
       </w:r>
       <w:r>
         <w:rPr>
@@ -2314,7 +2476,14 @@
           <w:b/>
           <w:bCs/>
         </w:rPr>
-        <w:t>24</w:t>
+        <w:t>2</w:t>
+      </w:r>
+      <w:r>
+        <w:rPr>
+          <w:b/>
+          <w:bCs/>
+        </w:rPr>
+        <w:t>6</w:t>
       </w:r>
       <w:r>
         <w:rPr>
@@ -2380,7 +2549,14 @@
           <w:b/>
           <w:bCs/>
         </w:rPr>
-        <w:t>25</w:t>
+        <w:t>2</w:t>
+      </w:r>
+      <w:r>
+        <w:rPr>
+          <w:b/>
+          <w:bCs/>
+        </w:rPr>
+        <w:t>7</w:t>
       </w:r>
       <w:r>
         <w:rPr>
@@ -2464,7 +2640,14 @@
           <w:b/>
           <w:bCs/>
         </w:rPr>
-        <w:t>26</w:t>
+        <w:t>2</w:t>
+      </w:r>
+      <w:r>
+        <w:rPr>
+          <w:b/>
+          <w:bCs/>
+        </w:rPr>
+        <w:t>8</w:t>
       </w:r>
       <w:r>
         <w:rPr>
@@ -2531,674 +2714,772 @@
     <w:p>
       <w:pPr>
         <w:rPr>
-          <w:b/>
-          <w:bCs/>
-        </w:rPr>
-      </w:pPr>
+          <w:bCs/>
+        </w:rPr>
+      </w:pPr>
+      <w:r>
+        <w:rPr>
+          <w:b/>
+          <w:bCs/>
+        </w:rPr>
+        <w:t>RF0</w:t>
+      </w:r>
+      <w:r>
+        <w:rPr>
+          <w:b/>
+          <w:bCs/>
+        </w:rPr>
+        <w:t>2</w:t>
+      </w:r>
+      <w:r>
+        <w:rPr>
+          <w:b/>
+          <w:bCs/>
+        </w:rPr>
+        <w:t>9</w:t>
+      </w:r>
+      <w:r>
+        <w:rPr>
+          <w:b/>
+          <w:bCs/>
+        </w:rPr>
+        <w:t xml:space="preserve">: </w:t>
+      </w:r>
+      <w:r>
+        <w:rPr>
+          <w:b/>
+          <w:bCs/>
+        </w:rPr>
+        <w:t xml:space="preserve">Visão geral do evento </w:t>
+      </w:r>
+      <w:r>
+        <w:rPr>
+          <w:bCs/>
+        </w:rPr>
+        <w:t xml:space="preserve">– </w:t>
+      </w:r>
+      <w:r>
+        <w:rPr>
+          <w:rFonts w:ascii="Calibri" w:eastAsia="Times New Roman" w:hAnsi="Calibri" w:cs="Calibri"/>
+          <w:color w:val="000000"/>
+          <w:lang w:eastAsia="pt-BR"/>
+        </w:rPr>
+        <w:t>Vinicius</w:t>
+      </w:r>
+    </w:p>
+    <w:p>
+      <w:pPr>
+        <w:rPr>
+          <w:bCs/>
+        </w:rPr>
+      </w:pPr>
+      <w:r>
+        <w:rPr>
+          <w:rFonts w:ascii="Calibri" w:eastAsia="Times New Roman" w:hAnsi="Calibri" w:cs="Calibri"/>
+          <w:color w:val="000000"/>
+          <w:lang w:eastAsia="pt-BR"/>
+        </w:rPr>
+        <w:t>O sistema deverá permitir a visão geral do evento, onde deve conter todos os dados do evento, e permitir que os usuários vejam a lista de convidados. Deve haver também um elemento para a realização da edição da lista de convidados.</w:t>
+      </w:r>
+    </w:p>
+    <w:p>
+      <w:pPr>
+        <w:rPr>
+          <w:bCs/>
+        </w:rPr>
+      </w:pPr>
+      <w:r>
+        <w:rPr>
+          <w:b/>
+          <w:bCs/>
+        </w:rPr>
+        <w:lastRenderedPageBreak/>
+        <w:t>RF0</w:t>
+      </w:r>
+      <w:r>
+        <w:rPr>
+          <w:b/>
+          <w:bCs/>
+        </w:rPr>
+        <w:t>30</w:t>
+      </w:r>
+      <w:r>
+        <w:rPr>
+          <w:b/>
+          <w:bCs/>
+        </w:rPr>
+        <w:t xml:space="preserve">: </w:t>
+      </w:r>
+      <w:r>
+        <w:rPr>
+          <w:b/>
+          <w:bCs/>
+        </w:rPr>
+        <w:t>Edição da</w:t>
+      </w:r>
+      <w:r>
+        <w:rPr>
+          <w:b/>
+          <w:bCs/>
+        </w:rPr>
+        <w:t xml:space="preserve"> lista de convidados</w:t>
+      </w:r>
+      <w:r>
+        <w:rPr>
+          <w:b/>
+          <w:bCs/>
+        </w:rPr>
+        <w:t xml:space="preserve"> </w:t>
+      </w:r>
+      <w:r>
+        <w:rPr>
+          <w:bCs/>
+        </w:rPr>
+        <w:t xml:space="preserve">– </w:t>
+      </w:r>
+      <w:r>
+        <w:rPr>
+          <w:rFonts w:ascii="Calibri" w:eastAsia="Times New Roman" w:hAnsi="Calibri" w:cs="Calibri"/>
+          <w:color w:val="000000"/>
+          <w:lang w:eastAsia="pt-BR"/>
+        </w:rPr>
+        <w:t>Vinicius</w:t>
+      </w:r>
+    </w:p>
+    <w:p>
+      <w:pPr>
+        <w:rPr>
+          <w:rFonts w:ascii="Calibri" w:eastAsia="Times New Roman" w:hAnsi="Calibri" w:cs="Calibri"/>
+          <w:color w:val="000000"/>
+          <w:lang w:eastAsia="pt-BR"/>
+        </w:rPr>
+      </w:pPr>
+      <w:r>
+        <w:rPr>
+          <w:rFonts w:ascii="Calibri" w:eastAsia="Times New Roman" w:hAnsi="Calibri" w:cs="Calibri"/>
+          <w:color w:val="000000"/>
+          <w:lang w:eastAsia="pt-BR"/>
+        </w:rPr>
+        <w:t xml:space="preserve">Na página de visão geral do evento o sistema deverá possibilitar ao usuário autenticado e dono do evento a edição da </w:t>
+      </w:r>
+      <w:r>
+        <w:rPr>
+          <w:rFonts w:ascii="Calibri" w:eastAsia="Times New Roman" w:hAnsi="Calibri" w:cs="Calibri"/>
+          <w:color w:val="000000"/>
+          <w:lang w:eastAsia="pt-BR"/>
+        </w:rPr>
+        <w:t>lista de convidados d</w:t>
+      </w:r>
+      <w:r>
+        <w:rPr>
+          <w:rFonts w:ascii="Calibri" w:eastAsia="Times New Roman" w:hAnsi="Calibri" w:cs="Calibri"/>
+          <w:color w:val="000000"/>
+          <w:lang w:eastAsia="pt-BR"/>
+        </w:rPr>
+        <w:t>o evento</w:t>
+      </w:r>
+      <w:r>
+        <w:rPr>
+          <w:rFonts w:ascii="Calibri" w:eastAsia="Times New Roman" w:hAnsi="Calibri" w:cs="Calibri"/>
+          <w:color w:val="000000"/>
+          <w:lang w:eastAsia="pt-BR"/>
+        </w:rPr>
+        <w:t>, permitindo que seja adicionado mais convidados</w:t>
+      </w:r>
+      <w:r>
+        <w:rPr>
+          <w:rFonts w:ascii="Calibri" w:eastAsia="Times New Roman" w:hAnsi="Calibri" w:cs="Calibri"/>
+          <w:color w:val="000000"/>
+          <w:lang w:eastAsia="pt-BR"/>
+        </w:rPr>
+        <w:t>.</w:t>
+      </w:r>
+    </w:p>
+    <w:p>
+      <w:pPr>
+        <w:rPr>
+          <w:bCs/>
+        </w:rPr>
+      </w:pPr>
+      <w:r>
+        <w:rPr>
+          <w:b/>
+          <w:bCs/>
+        </w:rPr>
+        <w:t>RF0</w:t>
+      </w:r>
+      <w:r>
+        <w:rPr>
+          <w:b/>
+          <w:bCs/>
+        </w:rPr>
+        <w:t>31</w:t>
+      </w:r>
+      <w:r>
+        <w:rPr>
+          <w:b/>
+          <w:bCs/>
+        </w:rPr>
+        <w:t xml:space="preserve">: </w:t>
+      </w:r>
+      <w:r>
+        <w:rPr>
+          <w:b/>
+          <w:bCs/>
+        </w:rPr>
+        <w:t>Cancela</w:t>
+      </w:r>
+      <w:r>
+        <w:rPr>
+          <w:b/>
+          <w:bCs/>
+        </w:rPr>
+        <w:t>mento do</w:t>
+      </w:r>
+      <w:r>
+        <w:rPr>
+          <w:b/>
+          <w:bCs/>
+        </w:rPr>
+        <w:t xml:space="preserve"> Evento </w:t>
+      </w:r>
+      <w:r>
+        <w:rPr>
+          <w:bCs/>
+        </w:rPr>
+        <w:t xml:space="preserve">– </w:t>
+      </w:r>
+      <w:r>
+        <w:rPr>
+          <w:rFonts w:ascii="Calibri" w:eastAsia="Times New Roman" w:hAnsi="Calibri" w:cs="Calibri"/>
+          <w:color w:val="000000"/>
+          <w:lang w:eastAsia="pt-BR"/>
+        </w:rPr>
+        <w:t>Gustavo</w:t>
+      </w:r>
+    </w:p>
+    <w:p>
+      <w:pPr>
+        <w:rPr>
+          <w:rFonts w:ascii="Calibri" w:eastAsia="Times New Roman" w:hAnsi="Calibri" w:cs="Calibri"/>
+          <w:color w:val="000000"/>
+          <w:lang w:eastAsia="pt-BR"/>
+        </w:rPr>
+      </w:pPr>
+      <w:r>
+        <w:rPr>
+          <w:rFonts w:ascii="Calibri" w:eastAsia="Times New Roman" w:hAnsi="Calibri" w:cs="Calibri"/>
+          <w:color w:val="000000"/>
+          <w:lang w:eastAsia="pt-BR"/>
+        </w:rPr>
+        <w:t>Na página de visão geral do evento o sistema deverá possibilitar ao usuário autenticado e dono do evento o cancelamento do evento, ao cancelar o usuário será redirecionado à lista de eventos. No cancelamento de um evento todos os convidados deverão ser notificados com um email que o evento foi cancelado.</w:t>
+      </w:r>
+    </w:p>
+    <w:p>
+      <w:pPr>
+        <w:rPr>
+          <w:bCs/>
+        </w:rPr>
+      </w:pPr>
+      <w:r>
+        <w:rPr>
+          <w:b/>
+          <w:bCs/>
+        </w:rPr>
+        <w:t>RF0</w:t>
+      </w:r>
+      <w:r>
+        <w:rPr>
+          <w:b/>
+          <w:bCs/>
+        </w:rPr>
+        <w:t>3</w:t>
+      </w:r>
+      <w:r>
+        <w:rPr>
+          <w:b/>
+          <w:bCs/>
+        </w:rPr>
+        <w:t>2</w:t>
+      </w:r>
+      <w:r>
+        <w:rPr>
+          <w:b/>
+          <w:bCs/>
+        </w:rPr>
+        <w:t xml:space="preserve">: </w:t>
+      </w:r>
+      <w:r>
+        <w:rPr>
+          <w:b/>
+          <w:bCs/>
+        </w:rPr>
+        <w:t xml:space="preserve">Enviar email automaticamente </w:t>
+      </w:r>
+      <w:r>
+        <w:rPr>
+          <w:bCs/>
+        </w:rPr>
+        <w:t xml:space="preserve">– </w:t>
+      </w:r>
+      <w:r>
+        <w:rPr>
+          <w:rFonts w:ascii="Calibri" w:eastAsia="Times New Roman" w:hAnsi="Calibri" w:cs="Calibri"/>
+          <w:color w:val="000000"/>
+          <w:lang w:eastAsia="pt-BR"/>
+        </w:rPr>
+        <w:t>Turma</w:t>
+      </w:r>
+    </w:p>
+    <w:p>
+      <w:pPr>
+        <w:rPr>
+          <w:rFonts w:ascii="Calibri" w:eastAsia="Times New Roman" w:hAnsi="Calibri" w:cs="Calibri"/>
+          <w:color w:val="000000"/>
+          <w:lang w:eastAsia="pt-BR"/>
+        </w:rPr>
+      </w:pPr>
+      <w:r>
+        <w:rPr>
+          <w:rFonts w:eastAsia="Times New Roman" w:cs="Calibri"/>
+          <w:color w:val="000000"/>
+        </w:rPr>
+        <w:t xml:space="preserve">O sistema deverá enviar </w:t>
+      </w:r>
+      <w:r>
+        <w:rPr>
+          <w:rFonts w:eastAsia="Times New Roman" w:cs="Calibri"/>
+          <w:color w:val="000000"/>
+        </w:rPr>
+        <w:t>um email</w:t>
+      </w:r>
+      <w:r>
+        <w:rPr>
+          <w:rFonts w:eastAsia="Times New Roman" w:cs="Calibri"/>
+          <w:color w:val="000000"/>
+        </w:rPr>
+        <w:t xml:space="preserve"> toda </w:t>
+      </w:r>
+      <w:r>
+        <w:rPr>
+          <w:rFonts w:eastAsia="Times New Roman" w:cs="Calibri"/>
+          <w:color w:val="000000"/>
+        </w:rPr>
+        <w:t>semana</w:t>
+      </w:r>
+      <w:r>
+        <w:rPr>
+          <w:rFonts w:eastAsia="Times New Roman" w:cs="Calibri"/>
+          <w:color w:val="000000"/>
+        </w:rPr>
+        <w:t xml:space="preserve"> para os convidados que</w:t>
+      </w:r>
+      <w:r>
+        <w:rPr>
+          <w:rFonts w:eastAsia="Times New Roman" w:cs="Calibri"/>
+          <w:color w:val="000000"/>
+        </w:rPr>
+        <w:t xml:space="preserve"> estão com sua confirmação de presença pendente</w:t>
+      </w:r>
+      <w:r>
+        <w:rPr>
+          <w:rFonts w:eastAsia="Times New Roman" w:cs="Calibri"/>
+          <w:color w:val="000000"/>
+        </w:rPr>
+        <w:t>.</w:t>
+      </w:r>
+    </w:p>
+    <w:p>
+      <w:pPr>
+        <w:rPr>
+          <w:bCs/>
+        </w:rPr>
+      </w:pPr>
+      <w:r>
+        <w:rPr>
+          <w:b/>
+          <w:bCs/>
+        </w:rPr>
+        <w:t>RF0</w:t>
+      </w:r>
+      <w:r>
+        <w:rPr>
+          <w:b/>
+          <w:bCs/>
+        </w:rPr>
+        <w:t>3</w:t>
+      </w:r>
+      <w:r>
+        <w:rPr>
+          <w:b/>
+          <w:bCs/>
+        </w:rPr>
+        <w:t>3</w:t>
+      </w:r>
+      <w:r>
+        <w:rPr>
+          <w:b/>
+          <w:bCs/>
+        </w:rPr>
+        <w:t xml:space="preserve">: </w:t>
+      </w:r>
+      <w:r>
+        <w:rPr>
+          <w:b/>
+          <w:bCs/>
+        </w:rPr>
+        <w:t xml:space="preserve">Data limite de confirmação de presença </w:t>
+      </w:r>
+      <w:r>
+        <w:rPr>
+          <w:bCs/>
+        </w:rPr>
+        <w:t xml:space="preserve">– </w:t>
+      </w:r>
+      <w:r>
+        <w:rPr>
+          <w:rFonts w:ascii="Calibri" w:eastAsia="Times New Roman" w:hAnsi="Calibri" w:cs="Calibri"/>
+          <w:color w:val="000000"/>
+          <w:lang w:eastAsia="pt-BR"/>
+        </w:rPr>
+        <w:t>Gustavo</w:t>
+      </w:r>
+    </w:p>
+    <w:p>
+      <w:pPr>
+        <w:rPr>
+          <w:rFonts w:ascii="Calibri" w:eastAsia="Times New Roman" w:hAnsi="Calibri" w:cs="Calibri"/>
+          <w:color w:val="000000"/>
+          <w:lang w:eastAsia="pt-BR"/>
+        </w:rPr>
+      </w:pPr>
+      <w:r>
+        <w:rPr>
+          <w:rFonts w:eastAsia="Times New Roman" w:cs="Calibri"/>
+          <w:color w:val="000000"/>
+        </w:rPr>
+        <w:t>Haverá um tempo limite para que os convidados possam confirmar sua presença no evento, caso este tempo limite seja excedido</w:t>
+      </w:r>
+      <w:r>
+        <w:rPr>
+          <w:rFonts w:eastAsia="Times New Roman" w:cs="Calibri"/>
+          <w:color w:val="000000"/>
+        </w:rPr>
+        <w:t xml:space="preserve"> ou o usuário confirma sua presença</w:t>
+      </w:r>
+      <w:r>
+        <w:rPr>
+          <w:rFonts w:eastAsia="Times New Roman" w:cs="Calibri"/>
+          <w:color w:val="000000"/>
+        </w:rPr>
+        <w:t xml:space="preserve"> o sistema deverá desativar o link de confirmação de presença.</w:t>
+      </w:r>
+      <w:r>
+        <w:rPr>
+          <w:rFonts w:ascii="Calibri" w:eastAsia="Times New Roman" w:hAnsi="Calibri" w:cs="Calibri"/>
+          <w:color w:val="000000"/>
+          <w:lang w:eastAsia="pt-BR"/>
+        </w:rPr>
+        <w:t xml:space="preserve"> </w:t>
+      </w:r>
+    </w:p>
+    <w:p>
+      <w:pPr>
+        <w:rPr>
+          <w:bCs/>
+        </w:rPr>
+      </w:pPr>
+      <w:r>
+        <w:rPr>
+          <w:b/>
+          <w:bCs/>
+        </w:rPr>
+        <w:t>RF0</w:t>
+      </w:r>
+      <w:r>
+        <w:rPr>
+          <w:b/>
+          <w:bCs/>
+        </w:rPr>
+        <w:t>3</w:t>
+      </w:r>
+      <w:r>
+        <w:rPr>
+          <w:b/>
+          <w:bCs/>
+        </w:rPr>
+        <w:t>4</w:t>
+      </w:r>
+      <w:r>
+        <w:rPr>
+          <w:b/>
+          <w:bCs/>
+        </w:rPr>
+        <w:t>:</w:t>
+      </w:r>
+      <w:r>
+        <w:rPr>
+          <w:b/>
+          <w:bCs/>
+        </w:rPr>
+        <w:t xml:space="preserve"> Anexos do evento</w:t>
+      </w:r>
+      <w:r>
+        <w:rPr>
+          <w:b/>
+          <w:bCs/>
+        </w:rPr>
+        <w:t xml:space="preserve"> </w:t>
+      </w:r>
+      <w:r>
+        <w:rPr>
+          <w:b/>
+          <w:bCs/>
+        </w:rPr>
+        <w:t>–</w:t>
+      </w:r>
+      <w:r>
+        <w:rPr>
+          <w:bCs/>
+        </w:rPr>
+        <w:t xml:space="preserve"> </w:t>
+      </w:r>
+      <w:r>
+        <w:rPr>
+          <w:rFonts w:ascii="Calibri" w:eastAsia="Times New Roman" w:hAnsi="Calibri" w:cs="Calibri"/>
+          <w:color w:val="000000"/>
+          <w:lang w:eastAsia="pt-BR"/>
+        </w:rPr>
+        <w:t>Turma</w:t>
+      </w:r>
+    </w:p>
+    <w:p>
+      <w:pPr>
+        <w:rPr>
+          <w:rFonts w:eastAsia="Times New Roman" w:cs="Calibri"/>
+          <w:color w:val="000000"/>
+        </w:rPr>
+      </w:pPr>
+      <w:r>
+        <w:rPr>
+          <w:rFonts w:eastAsia="Times New Roman" w:cs="Calibri"/>
+          <w:color w:val="000000"/>
+        </w:rPr>
+        <w:t>O sistema deve permitir que organizador do evento anexe arquivos durante a criação do evento.</w:t>
+      </w:r>
+      <w:r>
+        <w:rPr>
+          <w:rFonts w:eastAsia="Times New Roman" w:cs="Calibri"/>
+          <w:color w:val="000000"/>
+        </w:rPr>
+        <w:br w:type="page"/>
+      </w:r>
+    </w:p>
+    <w:p>
+      <w:pPr>
+        <w:rPr>
+          <w:b/>
+          <w:bCs/>
+          <w:sz w:val="28"/>
+        </w:rPr>
+      </w:pPr>
+      <w:r>
+        <w:rPr>
+          <w:b/>
+          <w:bCs/>
+          <w:sz w:val="28"/>
+        </w:rPr>
+        <w:lastRenderedPageBreak/>
+        <w:t>NÃO FUNCIONAIS</w:t>
+      </w:r>
+      <w:r>
+        <w:rPr>
+          <w:b/>
+          <w:bCs/>
+          <w:sz w:val="28"/>
+        </w:rPr>
+        <w:t xml:space="preserve"> </w:t>
+      </w:r>
+    </w:p>
+    <w:p>
+      <w:pPr>
+        <w:rPr>
+          <w:bCs/>
+        </w:rPr>
+      </w:pPr>
+      <w:r>
+        <w:rPr>
+          <w:b/>
+          <w:bCs/>
+        </w:rPr>
+        <w:t>RNF00</w:t>
+      </w:r>
+      <w:r>
+        <w:rPr>
+          <w:b/>
+          <w:bCs/>
+        </w:rPr>
+        <w:t>1</w:t>
+      </w:r>
+      <w:r>
+        <w:rPr>
+          <w:b/>
+          <w:bCs/>
+        </w:rPr>
+        <w:t xml:space="preserve">: </w:t>
+      </w:r>
+      <w:r>
+        <w:rPr>
+          <w:rFonts w:ascii="Calibri" w:eastAsia="Times New Roman" w:hAnsi="Calibri" w:cs="Calibri"/>
+          <w:b/>
+          <w:color w:val="000000"/>
+          <w:lang w:eastAsia="pt-BR"/>
+        </w:rPr>
+        <w:t>Endereço de email</w:t>
+      </w:r>
+      <w:r>
+        <w:rPr>
+          <w:bCs/>
+        </w:rPr>
+        <w:t xml:space="preserve"> – Ademir</w:t>
+      </w:r>
+    </w:p>
+    <w:p>
+      <w:pPr>
+        <w:rPr>
+          <w:rFonts w:ascii="Calibri" w:eastAsia="Times New Roman" w:hAnsi="Calibri" w:cs="Calibri"/>
+          <w:color w:val="000000"/>
+          <w:lang w:eastAsia="pt-BR"/>
+        </w:rPr>
+      </w:pPr>
+      <w:r>
+        <w:rPr>
+          <w:rFonts w:ascii="Calibri" w:eastAsia="Times New Roman" w:hAnsi="Calibri" w:cs="Calibri"/>
+          <w:color w:val="000000"/>
+          <w:lang w:eastAsia="pt-BR"/>
+        </w:rPr>
+        <w:t>Todos os emails devem ser enviados pelo endereço de email</w:t>
+      </w:r>
+      <w:r>
+        <w:rPr>
+          <w:rFonts w:ascii="Calibri" w:eastAsia="Times New Roman" w:hAnsi="Calibri" w:cs="Calibri"/>
+          <w:color w:val="000000"/>
+          <w:lang w:eastAsia="pt-BR"/>
+        </w:rPr>
+        <w:t xml:space="preserve"> </w:t>
+      </w:r>
+      <w:r>
+        <w:rPr>
+          <w:rFonts w:ascii="Calibri" w:eastAsia="Times New Roman" w:hAnsi="Calibri" w:cs="Calibri"/>
+          <w:color w:val="000000"/>
+          <w:lang w:eastAsia="pt-BR"/>
+        </w:rPr>
+        <w:t>projetomyevents@outlook.com.</w:t>
+      </w:r>
+    </w:p>
+    <w:p>
+      <w:pPr>
+        <w:rPr>
+          <w:bCs/>
+        </w:rPr>
+      </w:pPr>
+      <w:r>
+        <w:rPr>
+          <w:b/>
+          <w:bCs/>
+        </w:rPr>
+        <w:t>RNF00</w:t>
+      </w:r>
+      <w:r>
+        <w:rPr>
+          <w:b/>
+          <w:bCs/>
+        </w:rPr>
+        <w:t>2</w:t>
+      </w:r>
+      <w:r>
+        <w:rPr>
+          <w:b/>
+          <w:bCs/>
+        </w:rPr>
+        <w:t xml:space="preserve">: </w:t>
+      </w:r>
+      <w:r>
+        <w:rPr>
+          <w:rFonts w:ascii="Calibri" w:eastAsia="Times New Roman" w:hAnsi="Calibri" w:cs="Calibri"/>
+          <w:b/>
+          <w:color w:val="000000"/>
+          <w:lang w:eastAsia="pt-BR"/>
+        </w:rPr>
+        <w:t>Design responsivo</w:t>
+      </w:r>
+      <w:r>
+        <w:rPr>
+          <w:bCs/>
+        </w:rPr>
+        <w:t xml:space="preserve"> – Ademir</w:t>
+      </w:r>
+    </w:p>
+    <w:p>
+      <w:pPr>
+        <w:rPr>
+          <w:rFonts w:ascii="Calibri" w:eastAsia="Times New Roman" w:hAnsi="Calibri" w:cs="Calibri"/>
+          <w:color w:val="000000"/>
+          <w:lang w:eastAsia="pt-BR"/>
+        </w:rPr>
+      </w:pPr>
+      <w:r>
+        <w:rPr>
+          <w:rFonts w:ascii="Calibri" w:eastAsia="Times New Roman" w:hAnsi="Calibri" w:cs="Calibri"/>
+          <w:color w:val="000000"/>
+          <w:lang w:eastAsia="pt-BR"/>
+        </w:rPr>
+        <w:t>O sistema deve apresentar uma interface responsiva, se comportando adequadamente independente do dispositivo em que ela será acessada</w:t>
+      </w:r>
+      <w:r>
+        <w:rPr>
+          <w:rFonts w:ascii="Calibri" w:eastAsia="Times New Roman" w:hAnsi="Calibri" w:cs="Calibri"/>
+          <w:color w:val="000000"/>
+          <w:lang w:eastAsia="pt-BR"/>
+        </w:rPr>
+        <w:t>.</w:t>
+      </w:r>
+    </w:p>
+    <w:p>
+      <w:pPr>
+        <w:rPr>
+          <w:bCs/>
+        </w:rPr>
+      </w:pPr>
+      <w:r>
+        <w:rPr>
+          <w:b/>
+          <w:bCs/>
+        </w:rPr>
+        <w:t>RNF00</w:t>
+      </w:r>
+      <w:r>
+        <w:rPr>
+          <w:b/>
+          <w:bCs/>
+        </w:rPr>
+        <w:t>3</w:t>
+      </w:r>
+      <w:r>
+        <w:rPr>
+          <w:b/>
+          <w:bCs/>
+        </w:rPr>
+        <w:t>:</w:t>
+      </w:r>
       <w:bookmarkStart w:id="0" w:name="_GoBack"/>
       <w:bookmarkEnd w:id="0"/>
-    </w:p>
-    <w:p>
-      <w:pPr>
-        <w:rPr>
-          <w:b/>
-          <w:bCs/>
-        </w:rPr>
-      </w:pPr>
-    </w:p>
-    <w:p>
-      <w:pPr>
-        <w:rPr>
-          <w:bCs/>
-        </w:rPr>
-      </w:pPr>
-      <w:r>
-        <w:rPr>
-          <w:b/>
-          <w:bCs/>
-        </w:rPr>
-        <w:lastRenderedPageBreak/>
-        <w:t>RF0</w:t>
-      </w:r>
-      <w:r>
-        <w:rPr>
-          <w:b/>
-          <w:bCs/>
-        </w:rPr>
-        <w:t>27</w:t>
-      </w:r>
-      <w:r>
-        <w:rPr>
-          <w:b/>
-          <w:bCs/>
-        </w:rPr>
-        <w:t xml:space="preserve">: </w:t>
-      </w:r>
-      <w:r>
-        <w:rPr>
-          <w:b/>
-          <w:bCs/>
-        </w:rPr>
-        <w:t xml:space="preserve">Visão geral do evento </w:t>
-      </w:r>
-      <w:r>
-        <w:rPr>
-          <w:bCs/>
-        </w:rPr>
-        <w:t xml:space="preserve">– </w:t>
-      </w:r>
-      <w:r>
-        <w:rPr>
-          <w:rFonts w:ascii="Calibri" w:eastAsia="Times New Roman" w:hAnsi="Calibri" w:cs="Calibri"/>
-          <w:color w:val="000000"/>
-          <w:lang w:eastAsia="pt-BR"/>
-        </w:rPr>
-        <w:t>Vinicius</w:t>
-      </w:r>
-    </w:p>
-    <w:p>
-      <w:pPr>
-        <w:rPr>
-          <w:bCs/>
-        </w:rPr>
-      </w:pPr>
-      <w:r>
-        <w:rPr>
-          <w:rFonts w:ascii="Calibri" w:eastAsia="Times New Roman" w:hAnsi="Calibri" w:cs="Calibri"/>
-          <w:color w:val="000000"/>
-          <w:lang w:eastAsia="pt-BR"/>
-        </w:rPr>
-        <w:t>O sistema deverá permitir a visão geral do evento, onde deve conter todos os dados do evento, e permitir que os usuários vejam a lista de convidados. Deve haver também um elemento para a realização da edição da lista de convidados.</w:t>
-      </w:r>
-    </w:p>
-    <w:p>
-      <w:pPr>
-        <w:rPr>
-          <w:bCs/>
-        </w:rPr>
-      </w:pPr>
-      <w:r>
-        <w:rPr>
-          <w:b/>
-          <w:bCs/>
-        </w:rPr>
-        <w:t>RF0</w:t>
-      </w:r>
-      <w:r>
-        <w:rPr>
-          <w:b/>
-          <w:bCs/>
-        </w:rPr>
-        <w:t>28</w:t>
-      </w:r>
-      <w:r>
-        <w:rPr>
-          <w:b/>
-          <w:bCs/>
-        </w:rPr>
-        <w:t xml:space="preserve">: </w:t>
-      </w:r>
-      <w:r>
-        <w:rPr>
-          <w:b/>
-          <w:bCs/>
-        </w:rPr>
-        <w:t>Edição da</w:t>
-      </w:r>
-      <w:r>
-        <w:rPr>
-          <w:b/>
-          <w:bCs/>
-        </w:rPr>
-        <w:t xml:space="preserve"> lista de convidados</w:t>
-      </w:r>
       <w:r>
         <w:rPr>
           <w:b/>
           <w:bCs/>
         </w:rPr>
         <w:t xml:space="preserve"> </w:t>
-      </w:r>
-      <w:r>
-        <w:rPr>
-          <w:bCs/>
-        </w:rPr>
-        <w:t xml:space="preserve">– </w:t>
-      </w:r>
-      <w:r>
-        <w:rPr>
-          <w:rFonts w:ascii="Calibri" w:eastAsia="Times New Roman" w:hAnsi="Calibri" w:cs="Calibri"/>
-          <w:color w:val="000000"/>
-          <w:lang w:eastAsia="pt-BR"/>
-        </w:rPr>
-        <w:t>Vinicius</w:t>
-      </w:r>
-    </w:p>
-    <w:p>
-      <w:pPr>
-        <w:rPr>
-          <w:rFonts w:ascii="Calibri" w:eastAsia="Times New Roman" w:hAnsi="Calibri" w:cs="Calibri"/>
-          <w:color w:val="000000"/>
-          <w:lang w:eastAsia="pt-BR"/>
-        </w:rPr>
-      </w:pPr>
-      <w:r>
-        <w:rPr>
-          <w:rFonts w:ascii="Calibri" w:eastAsia="Times New Roman" w:hAnsi="Calibri" w:cs="Calibri"/>
-          <w:color w:val="000000"/>
-          <w:lang w:eastAsia="pt-BR"/>
-        </w:rPr>
-        <w:t xml:space="preserve">Na página de visão geral do evento o sistema deverá possibilitar ao usuário autenticado e dono do evento a edição da </w:t>
-      </w:r>
-      <w:r>
-        <w:rPr>
-          <w:rFonts w:ascii="Calibri" w:eastAsia="Times New Roman" w:hAnsi="Calibri" w:cs="Calibri"/>
-          <w:color w:val="000000"/>
-          <w:lang w:eastAsia="pt-BR"/>
-        </w:rPr>
-        <w:t>lista de convidados d</w:t>
-      </w:r>
-      <w:r>
-        <w:rPr>
-          <w:rFonts w:ascii="Calibri" w:eastAsia="Times New Roman" w:hAnsi="Calibri" w:cs="Calibri"/>
-          <w:color w:val="000000"/>
-          <w:lang w:eastAsia="pt-BR"/>
-        </w:rPr>
-        <w:t>o evento</w:t>
-      </w:r>
-      <w:r>
-        <w:rPr>
-          <w:rFonts w:ascii="Calibri" w:eastAsia="Times New Roman" w:hAnsi="Calibri" w:cs="Calibri"/>
-          <w:color w:val="000000"/>
-          <w:lang w:eastAsia="pt-BR"/>
-        </w:rPr>
-        <w:t>, permitindo que seja adicionado mais convidados desde que não ultrapasse o limite de convidados</w:t>
-      </w:r>
-      <w:r>
-        <w:rPr>
-          <w:rFonts w:ascii="Calibri" w:eastAsia="Times New Roman" w:hAnsi="Calibri" w:cs="Calibri"/>
-          <w:color w:val="000000"/>
-          <w:lang w:eastAsia="pt-BR"/>
-        </w:rPr>
-        <w:t>.</w:t>
-      </w:r>
-    </w:p>
-    <w:p>
-      <w:pPr>
-        <w:rPr>
-          <w:bCs/>
-        </w:rPr>
-      </w:pPr>
-      <w:r>
-        <w:rPr>
-          <w:b/>
-          <w:bCs/>
-        </w:rPr>
-        <w:t>RF0</w:t>
-      </w:r>
-      <w:r>
-        <w:rPr>
-          <w:b/>
-          <w:bCs/>
-        </w:rPr>
-        <w:t>29</w:t>
-      </w:r>
-      <w:r>
-        <w:rPr>
-          <w:b/>
-          <w:bCs/>
-        </w:rPr>
-        <w:t xml:space="preserve">: </w:t>
-      </w:r>
-      <w:r>
-        <w:rPr>
-          <w:b/>
-          <w:bCs/>
-        </w:rPr>
-        <w:t>Cancela</w:t>
-      </w:r>
-      <w:r>
-        <w:rPr>
-          <w:b/>
-          <w:bCs/>
-        </w:rPr>
-        <w:t>mento do</w:t>
-      </w:r>
-      <w:r>
-        <w:rPr>
-          <w:b/>
-          <w:bCs/>
-        </w:rPr>
-        <w:t xml:space="preserve"> Evento </w:t>
-      </w:r>
-      <w:r>
-        <w:rPr>
-          <w:bCs/>
-        </w:rPr>
-        <w:t xml:space="preserve">– </w:t>
-      </w:r>
-      <w:r>
-        <w:rPr>
-          <w:rFonts w:ascii="Calibri" w:eastAsia="Times New Roman" w:hAnsi="Calibri" w:cs="Calibri"/>
-          <w:color w:val="000000"/>
-          <w:lang w:eastAsia="pt-BR"/>
-        </w:rPr>
-        <w:t>Gustavo</w:t>
-      </w:r>
-    </w:p>
-    <w:p>
-      <w:pPr>
-        <w:rPr>
-          <w:rFonts w:ascii="Calibri" w:eastAsia="Times New Roman" w:hAnsi="Calibri" w:cs="Calibri"/>
-          <w:color w:val="000000"/>
-          <w:lang w:eastAsia="pt-BR"/>
-        </w:rPr>
-      </w:pPr>
-      <w:r>
-        <w:rPr>
-          <w:rFonts w:ascii="Calibri" w:eastAsia="Times New Roman" w:hAnsi="Calibri" w:cs="Calibri"/>
-          <w:color w:val="000000"/>
-          <w:lang w:eastAsia="pt-BR"/>
-        </w:rPr>
-        <w:t>Na página de visão geral do evento o sistema deverá possibilitar ao usuário autenticado e dono do evento o cancelamento do evento, ao cancelar o usuário será redirecionado à lista de eventos. No cancelamento de um evento todos os convidados deverão ser notificados com um email que o evento foi cancelado.</w:t>
-      </w:r>
-    </w:p>
-    <w:p>
-      <w:pPr>
-        <w:rPr>
-          <w:bCs/>
-        </w:rPr>
-      </w:pPr>
-      <w:r>
-        <w:rPr>
-          <w:b/>
-          <w:bCs/>
-        </w:rPr>
-        <w:t>RF0</w:t>
-      </w:r>
-      <w:r>
-        <w:rPr>
-          <w:b/>
-          <w:bCs/>
-        </w:rPr>
-        <w:t>30</w:t>
-      </w:r>
-      <w:r>
-        <w:rPr>
-          <w:b/>
-          <w:bCs/>
-        </w:rPr>
-        <w:t xml:space="preserve">: </w:t>
-      </w:r>
-      <w:r>
-        <w:rPr>
-          <w:b/>
-          <w:bCs/>
-        </w:rPr>
-        <w:t xml:space="preserve">Enviar email automaticamente </w:t>
-      </w:r>
-      <w:r>
-        <w:rPr>
-          <w:bCs/>
-        </w:rPr>
-        <w:t xml:space="preserve">– </w:t>
-      </w:r>
-      <w:r>
-        <w:rPr>
-          <w:rFonts w:ascii="Calibri" w:eastAsia="Times New Roman" w:hAnsi="Calibri" w:cs="Calibri"/>
-          <w:color w:val="000000"/>
-          <w:lang w:eastAsia="pt-BR"/>
-        </w:rPr>
-        <w:t>Gustavo</w:t>
-      </w:r>
-    </w:p>
-    <w:p>
-      <w:pPr>
-        <w:rPr>
-          <w:rFonts w:ascii="Calibri" w:eastAsia="Times New Roman" w:hAnsi="Calibri" w:cs="Calibri"/>
-          <w:color w:val="000000"/>
-          <w:lang w:eastAsia="pt-BR"/>
-        </w:rPr>
-      </w:pPr>
-      <w:r>
-        <w:rPr>
-          <w:rFonts w:eastAsia="Times New Roman" w:cs="Calibri"/>
-          <w:color w:val="000000"/>
-        </w:rPr>
-        <w:t xml:space="preserve">O sistema deverá enviar </w:t>
-      </w:r>
-      <w:r>
-        <w:rPr>
-          <w:rFonts w:eastAsia="Times New Roman" w:cs="Calibri"/>
-          <w:color w:val="000000"/>
-        </w:rPr>
-        <w:t>um email</w:t>
-      </w:r>
-      <w:r>
-        <w:rPr>
-          <w:rFonts w:eastAsia="Times New Roman" w:cs="Calibri"/>
-          <w:color w:val="000000"/>
-        </w:rPr>
-        <w:t xml:space="preserve"> toda </w:t>
-      </w:r>
-      <w:r>
-        <w:rPr>
-          <w:rFonts w:eastAsia="Times New Roman" w:cs="Calibri"/>
-          <w:color w:val="000000"/>
-        </w:rPr>
-        <w:t>semana</w:t>
-      </w:r>
-      <w:r>
-        <w:rPr>
-          <w:rFonts w:eastAsia="Times New Roman" w:cs="Calibri"/>
-          <w:color w:val="000000"/>
-        </w:rPr>
-        <w:t xml:space="preserve"> para os convidados que</w:t>
-      </w:r>
-      <w:r>
-        <w:rPr>
-          <w:rFonts w:eastAsia="Times New Roman" w:cs="Calibri"/>
-          <w:color w:val="000000"/>
-        </w:rPr>
-        <w:t xml:space="preserve"> estão com sua confirmação de presença pendente</w:t>
-      </w:r>
-      <w:r>
-        <w:rPr>
-          <w:rFonts w:eastAsia="Times New Roman" w:cs="Calibri"/>
-          <w:color w:val="000000"/>
-        </w:rPr>
-        <w:t>.</w:t>
-      </w:r>
-    </w:p>
-    <w:p>
-      <w:pPr>
-        <w:rPr>
-          <w:bCs/>
-        </w:rPr>
-      </w:pPr>
-      <w:r>
-        <w:rPr>
-          <w:b/>
-          <w:bCs/>
-        </w:rPr>
-        <w:t>RF0</w:t>
-      </w:r>
-      <w:r>
-        <w:rPr>
-          <w:b/>
-          <w:bCs/>
-        </w:rPr>
-        <w:t>31</w:t>
-      </w:r>
-      <w:r>
-        <w:rPr>
-          <w:b/>
-          <w:bCs/>
-        </w:rPr>
-        <w:t xml:space="preserve">: </w:t>
-      </w:r>
-      <w:r>
-        <w:rPr>
-          <w:b/>
-          <w:bCs/>
-        </w:rPr>
-        <w:t xml:space="preserve">Data limite de confirmação de presença </w:t>
-      </w:r>
-      <w:r>
-        <w:rPr>
-          <w:bCs/>
-        </w:rPr>
-        <w:t xml:space="preserve">– </w:t>
-      </w:r>
-      <w:r>
-        <w:rPr>
-          <w:rFonts w:ascii="Calibri" w:eastAsia="Times New Roman" w:hAnsi="Calibri" w:cs="Calibri"/>
-          <w:color w:val="000000"/>
-          <w:lang w:eastAsia="pt-BR"/>
-        </w:rPr>
-        <w:t>Gustavo</w:t>
-      </w:r>
-    </w:p>
-    <w:p>
-      <w:pPr>
-        <w:rPr>
-          <w:rFonts w:eastAsia="Times New Roman" w:cs="Calibri"/>
-          <w:color w:val="000000"/>
-        </w:rPr>
-      </w:pPr>
-      <w:r>
-        <w:rPr>
-          <w:rFonts w:eastAsia="Times New Roman" w:cs="Calibri"/>
-          <w:color w:val="000000"/>
-        </w:rPr>
-        <w:t>Haverá um tempo limite para que os convidados possam confirmar sua presença no evento, caso este tempo limite seja excedido</w:t>
-      </w:r>
-      <w:r>
-        <w:rPr>
-          <w:rFonts w:eastAsia="Times New Roman" w:cs="Calibri"/>
-          <w:color w:val="000000"/>
-        </w:rPr>
-        <w:t xml:space="preserve"> ou o usuário confirma sua presença</w:t>
-      </w:r>
-      <w:r>
-        <w:rPr>
-          <w:rFonts w:eastAsia="Times New Roman" w:cs="Calibri"/>
-          <w:color w:val="000000"/>
-        </w:rPr>
-        <w:t xml:space="preserve"> o sistema deverá desativar o link de confirmação de presença.</w:t>
-      </w:r>
-    </w:p>
-    <w:p>
-      <w:pPr>
-        <w:rPr>
-          <w:rFonts w:eastAsia="Times New Roman" w:cs="Calibri"/>
-          <w:color w:val="000000"/>
-        </w:rPr>
-      </w:pPr>
-      <w:r>
-        <w:rPr>
-          <w:rFonts w:eastAsia="Times New Roman" w:cs="Calibri"/>
-          <w:color w:val="000000"/>
-        </w:rPr>
-        <w:br w:type="page"/>
-      </w:r>
-    </w:p>
-    <w:p>
-      <w:pPr>
-        <w:rPr>
-          <w:b/>
-          <w:bCs/>
-          <w:sz w:val="28"/>
-        </w:rPr>
-      </w:pPr>
-      <w:r>
-        <w:rPr>
-          <w:b/>
-          <w:bCs/>
-          <w:sz w:val="28"/>
-        </w:rPr>
-        <w:lastRenderedPageBreak/>
-        <w:t>NÃO FUNCIONAIS</w:t>
-      </w:r>
-      <w:r>
-        <w:rPr>
-          <w:b/>
-          <w:bCs/>
-          <w:sz w:val="28"/>
-        </w:rPr>
-        <w:t xml:space="preserve"> </w:t>
-      </w:r>
-    </w:p>
-    <w:p>
-      <w:pPr>
-        <w:rPr>
-          <w:bCs/>
-        </w:rPr>
-      </w:pPr>
-      <w:r>
-        <w:rPr>
-          <w:b/>
-          <w:bCs/>
-        </w:rPr>
-        <w:t>RNF00</w:t>
-      </w:r>
-      <w:r>
-        <w:rPr>
-          <w:b/>
-          <w:bCs/>
-        </w:rPr>
-        <w:t>1</w:t>
-      </w:r>
-      <w:r>
-        <w:rPr>
-          <w:b/>
-          <w:bCs/>
-        </w:rPr>
-        <w:t xml:space="preserve">: </w:t>
-      </w:r>
-      <w:r>
-        <w:rPr>
-          <w:rFonts w:ascii="Calibri" w:eastAsia="Times New Roman" w:hAnsi="Calibri" w:cs="Calibri"/>
-          <w:b/>
-          <w:color w:val="000000"/>
-          <w:lang w:eastAsia="pt-BR"/>
-        </w:rPr>
-        <w:t>Endereço de email</w:t>
-      </w:r>
-      <w:r>
-        <w:rPr>
-          <w:bCs/>
-        </w:rPr>
-        <w:t xml:space="preserve"> – Ademir</w:t>
-      </w:r>
-    </w:p>
-    <w:p>
-      <w:pPr>
-        <w:rPr>
-          <w:rFonts w:ascii="Calibri" w:eastAsia="Times New Roman" w:hAnsi="Calibri" w:cs="Calibri"/>
-          <w:color w:val="000000"/>
-          <w:lang w:eastAsia="pt-BR"/>
-        </w:rPr>
-      </w:pPr>
-      <w:r>
-        <w:rPr>
-          <w:rFonts w:ascii="Calibri" w:eastAsia="Times New Roman" w:hAnsi="Calibri" w:cs="Calibri"/>
-          <w:color w:val="000000"/>
-          <w:lang w:eastAsia="pt-BR"/>
-        </w:rPr>
-        <w:t>Todos os emails devem ser enviados pelo endereço de email</w:t>
-      </w:r>
-      <w:r>
-        <w:rPr>
-          <w:rFonts w:ascii="Calibri" w:eastAsia="Times New Roman" w:hAnsi="Calibri" w:cs="Calibri"/>
-          <w:color w:val="000000"/>
-          <w:lang w:eastAsia="pt-BR"/>
-        </w:rPr>
-        <w:t xml:space="preserve"> </w:t>
-      </w:r>
-      <w:r>
-        <w:rPr>
-          <w:rFonts w:ascii="Calibri" w:eastAsia="Times New Roman" w:hAnsi="Calibri" w:cs="Calibri"/>
-          <w:color w:val="000000"/>
-          <w:lang w:eastAsia="pt-BR"/>
-        </w:rPr>
-        <w:t>projetomyevents@outlook.com.</w:t>
-      </w:r>
-    </w:p>
-    <w:p>
-      <w:pPr>
-        <w:rPr>
-          <w:bCs/>
-        </w:rPr>
-      </w:pPr>
-      <w:r>
-        <w:rPr>
-          <w:b/>
-          <w:bCs/>
-        </w:rPr>
-        <w:t>RNF00</w:t>
-      </w:r>
-      <w:r>
-        <w:rPr>
-          <w:b/>
-          <w:bCs/>
-        </w:rPr>
-        <w:t>2</w:t>
-      </w:r>
-      <w:r>
-        <w:rPr>
-          <w:b/>
-          <w:bCs/>
-        </w:rPr>
-        <w:t xml:space="preserve">: </w:t>
-      </w:r>
-      <w:r>
-        <w:rPr>
-          <w:rFonts w:ascii="Calibri" w:eastAsia="Times New Roman" w:hAnsi="Calibri" w:cs="Calibri"/>
-          <w:b/>
-          <w:color w:val="000000"/>
-          <w:lang w:eastAsia="pt-BR"/>
-        </w:rPr>
-        <w:t>Design responsivo</w:t>
-      </w:r>
-      <w:r>
-        <w:rPr>
-          <w:bCs/>
-        </w:rPr>
-        <w:t xml:space="preserve"> – Ademir</w:t>
-      </w:r>
-    </w:p>
-    <w:p>
-      <w:pPr>
-        <w:rPr>
-          <w:rFonts w:ascii="Calibri" w:eastAsia="Times New Roman" w:hAnsi="Calibri" w:cs="Calibri"/>
-          <w:color w:val="000000"/>
-          <w:lang w:eastAsia="pt-BR"/>
-        </w:rPr>
-      </w:pPr>
-      <w:r>
-        <w:rPr>
-          <w:rFonts w:ascii="Calibri" w:eastAsia="Times New Roman" w:hAnsi="Calibri" w:cs="Calibri"/>
-          <w:color w:val="000000"/>
-          <w:lang w:eastAsia="pt-BR"/>
-        </w:rPr>
-        <w:t>O sistema deve apresentar uma interface responsiva, se comportando adequadamente independente do dispositivo em que ela será acessada</w:t>
-      </w:r>
-      <w:r>
-        <w:rPr>
-          <w:rFonts w:ascii="Calibri" w:eastAsia="Times New Roman" w:hAnsi="Calibri" w:cs="Calibri"/>
-          <w:color w:val="000000"/>
-          <w:lang w:eastAsia="pt-BR"/>
-        </w:rPr>
-        <w:t>.</w:t>
-      </w:r>
-    </w:p>
-    <w:p>
-      <w:pPr>
-        <w:rPr>
-          <w:bCs/>
-        </w:rPr>
-      </w:pPr>
-      <w:r>
-        <w:rPr>
-          <w:b/>
-          <w:bCs/>
-        </w:rPr>
-        <w:t>RNF00</w:t>
-      </w:r>
-      <w:r>
-        <w:rPr>
-          <w:b/>
-          <w:bCs/>
-        </w:rPr>
-        <w:t>3</w:t>
-      </w:r>
-      <w:r>
-        <w:rPr>
-          <w:b/>
-          <w:bCs/>
-        </w:rPr>
-        <w:t xml:space="preserve">: </w:t>
       </w:r>
       <w:r>
         <w:rPr>
@@ -3834,7 +4115,7 @@
       </w:pPr>
     </w:pPrDefault>
   </w:docDefaults>
-  <w:latentStyles w:defLockedState="0" w:defUIPriority="99" w:defSemiHidden="0" w:defUnhideWhenUsed="0" w:defQFormat="0" w:count="375">
+  <w:latentStyles w:defLockedState="0" w:defUIPriority="99" w:defSemiHidden="0" w:defUnhideWhenUsed="0" w:defQFormat="0" w:count="377">
     <w:lsdException w:name="Normal" w:uiPriority="0" w:qFormat="1"/>
     <w:lsdException w:name="heading 1" w:uiPriority="9" w:qFormat="1"/>
     <w:lsdException w:name="heading 2" w:semiHidden="1" w:uiPriority="9" w:unhideWhenUsed="1" w:qFormat="1"/>
@@ -3940,7 +4221,6 @@
     <w:lsdException w:name="HTML Sample" w:semiHidden="1" w:unhideWhenUsed="1"/>
     <w:lsdException w:name="HTML Typewriter" w:semiHidden="1" w:unhideWhenUsed="1"/>
     <w:lsdException w:name="HTML Variable" w:semiHidden="1" w:unhideWhenUsed="1"/>
-    <w:lsdException w:name="Normal Table" w:semiHidden="1" w:unhideWhenUsed="1"/>
     <w:lsdException w:name="annotation subject" w:semiHidden="1" w:unhideWhenUsed="1"/>
     <w:lsdException w:name="No List" w:semiHidden="1" w:unhideWhenUsed="1"/>
     <w:lsdException w:name="Outline List 1" w:semiHidden="1" w:unhideWhenUsed="1"/>
@@ -3986,11 +4266,9 @@
     <w:lsdException w:name="Table Subtle 1" w:semiHidden="1" w:unhideWhenUsed="1"/>
     <w:lsdException w:name="Table Subtle 2" w:semiHidden="1" w:unhideWhenUsed="1"/>
     <w:lsdException w:name="Table Web 1" w:semiHidden="1" w:unhideWhenUsed="1"/>
-    <w:lsdException w:name="Table Web 2" w:semiHidden="1" w:unhideWhenUsed="1"/>
     <w:lsdException w:name="Table Web 3" w:semiHidden="1" w:unhideWhenUsed="1"/>
     <w:lsdException w:name="Balloon Text" w:semiHidden="1" w:unhideWhenUsed="1"/>
     <w:lsdException w:name="Table Grid" w:uiPriority="39"/>
-    <w:lsdException w:name="Table Theme" w:semiHidden="1" w:unhideWhenUsed="1"/>
     <w:lsdException w:name="Placeholder Text" w:semiHidden="1"/>
     <w:lsdException w:name="No Spacing" w:uiPriority="1" w:qFormat="1"/>
     <w:lsdException w:name="Light Shading" w:uiPriority="60"/>
@@ -4210,19 +4488,21 @@
     <w:lsdException w:name="Smart Hyperlink" w:semiHidden="1" w:unhideWhenUsed="1"/>
     <w:lsdException w:name="Hashtag" w:semiHidden="1" w:unhideWhenUsed="1"/>
     <w:lsdException w:name="Unresolved Mention" w:semiHidden="1" w:unhideWhenUsed="1"/>
+    <w:lsdException w:name="Smart Link" w:semiHidden="1" w:unhideWhenUsed="1"/>
+    <w:lsdException w:name="Smart Link Error" w:semiHidden="1" w:unhideWhenUsed="1"/>
   </w:latentStyles>
   <w:style w:type="paragraph" w:default="1" w:styleId="Normal">
     <w:name w:val="Normal"/>
     <w:qFormat/>
     <w:rsid w:val="005C6F95"/>
   </w:style>
-  <w:style w:type="character" w:default="1" w:styleId="DefaultParagraphFont">
+  <w:style w:type="character" w:default="1" w:styleId="Fontepargpadro">
     <w:name w:val="Default Paragraph Font"/>
     <w:uiPriority w:val="1"/>
     <w:semiHidden/>
     <w:unhideWhenUsed/>
   </w:style>
-  <w:style w:type="table" w:default="1" w:styleId="TableNormal">
+  <w:style w:type="table" w:default="1" w:styleId="Tabelanormal">
     <w:name w:val="Normal Table"/>
     <w:uiPriority w:val="99"/>
     <w:semiHidden/>
@@ -4237,13 +4517,13 @@
       </w:tblCellMar>
     </w:tblPr>
   </w:style>
-  <w:style w:type="numbering" w:default="1" w:styleId="NoList">
+  <w:style w:type="numbering" w:default="1" w:styleId="Semlista">
     <w:name w:val="No List"/>
     <w:uiPriority w:val="99"/>
     <w:semiHidden/>
     <w:unhideWhenUsed/>
   </w:style>
-  <w:style w:type="paragraph" w:styleId="ListParagraph">
+  <w:style w:type="paragraph" w:styleId="PargrafodaLista">
     <w:name w:val="List Paragraph"/>
     <w:basedOn w:val="Normal"/>
     <w:uiPriority w:val="34"/>
@@ -4254,10 +4534,10 @@
       <w:contextualSpacing/>
     </w:pPr>
   </w:style>
-  <w:style w:type="paragraph" w:styleId="Header">
+  <w:style w:type="paragraph" w:styleId="Cabealho">
     <w:name w:val="header"/>
     <w:basedOn w:val="Normal"/>
-    <w:link w:val="HeaderChar"/>
+    <w:link w:val="CabealhoChar"/>
     <w:uiPriority w:val="99"/>
     <w:unhideWhenUsed/>
     <w:rsid w:val="009F70E3"/>
@@ -4269,17 +4549,17 @@
       <w:spacing w:after="0" w:line="240" w:lineRule="auto"/>
     </w:pPr>
   </w:style>
-  <w:style w:type="character" w:customStyle="1" w:styleId="HeaderChar">
-    <w:name w:val="Header Char"/>
-    <w:basedOn w:val="DefaultParagraphFont"/>
-    <w:link w:val="Header"/>
+  <w:style w:type="character" w:customStyle="1" w:styleId="CabealhoChar">
+    <w:name w:val="Cabeçalho Char"/>
+    <w:basedOn w:val="Fontepargpadro"/>
+    <w:link w:val="Cabealho"/>
     <w:uiPriority w:val="99"/>
     <w:rsid w:val="009F70E3"/>
   </w:style>
-  <w:style w:type="paragraph" w:styleId="Footer">
+  <w:style w:type="paragraph" w:styleId="Rodap">
     <w:name w:val="footer"/>
     <w:basedOn w:val="Normal"/>
-    <w:link w:val="FooterChar"/>
+    <w:link w:val="RodapChar"/>
     <w:uiPriority w:val="99"/>
     <w:unhideWhenUsed/>
     <w:rsid w:val="009F70E3"/>
@@ -4291,10 +4571,10 @@
       <w:spacing w:after="0" w:line="240" w:lineRule="auto"/>
     </w:pPr>
   </w:style>
-  <w:style w:type="character" w:customStyle="1" w:styleId="FooterChar">
-    <w:name w:val="Footer Char"/>
-    <w:basedOn w:val="DefaultParagraphFont"/>
-    <w:link w:val="Footer"/>
+  <w:style w:type="character" w:customStyle="1" w:styleId="RodapChar">
+    <w:name w:val="Rodapé Char"/>
+    <w:basedOn w:val="Fontepargpadro"/>
+    <w:link w:val="Rodap"/>
     <w:uiPriority w:val="99"/>
     <w:rsid w:val="009F70E3"/>
   </w:style>
@@ -4601,7 +4881,7 @@
 </file>
 
 <file path=customXml/itemProps1.xml><?xml version="1.0" encoding="utf-8"?>
-<ds:datastoreItem xmlns:ds="http://schemas.openxmlformats.org/officeDocument/2006/customXml" ds:itemID="{B1F0D03E-7248-4B41-9E54-897DBB64B03A}">
+<ds:datastoreItem xmlns:ds="http://schemas.openxmlformats.org/officeDocument/2006/customXml" ds:itemID="{997D253B-BD66-4D93-9438-3016E9EC8A19}">
   <ds:schemaRefs>
     <ds:schemaRef ds:uri="http://schemas.openxmlformats.org/officeDocument/2006/bibliography"/>
   </ds:schemaRefs>

</xml_diff>